<commit_message>
created new function for slot booking
</commit_message>
<xml_diff>
--- a/Electrica/Templates_2.docx
+++ b/Electrica/Templates_2.docx
@@ -20,13 +20,13 @@
           <w:noProof/>
         </w:rPr>
         <w:drawing>
-          <wp:anchor distT="0" distB="0" distL="114300" distR="114300" simplePos="0" relativeHeight="251664384" behindDoc="1" locked="0" layoutInCell="1" allowOverlap="1" wp14:anchorId="6D87AC1D" wp14:editId="08E2C83A">
+          <wp:anchor distT="0" distB="0" distL="114300" distR="114300" simplePos="0" relativeHeight="251664384" behindDoc="1" locked="0" layoutInCell="1" allowOverlap="1" wp14:anchorId="55FD4E70" wp14:editId="71B71479">
             <wp:simplePos x="0" y="0"/>
             <wp:positionH relativeFrom="column">
-              <wp:posOffset>3696933</wp:posOffset>
+              <wp:posOffset>2656205</wp:posOffset>
             </wp:positionH>
             <wp:positionV relativeFrom="paragraph">
-              <wp:posOffset>254635</wp:posOffset>
+              <wp:posOffset>259352</wp:posOffset>
             </wp:positionV>
             <wp:extent cx="228600" cy="228600"/>
             <wp:effectExtent l="0" t="0" r="0" b="0"/>
@@ -89,7 +89,7 @@
         <mc:AlternateContent>
           <mc:Choice Requires="wps">
             <w:drawing>
-              <wp:anchor distT="0" distB="0" distL="114300" distR="114300" simplePos="0" relativeHeight="251663360" behindDoc="1" locked="0" layoutInCell="1" allowOverlap="1" wp14:anchorId="7F281DED" wp14:editId="41110A87">
+              <wp:anchor distT="0" distB="0" distL="114300" distR="114300" simplePos="0" relativeHeight="251663360" behindDoc="1" locked="0" layoutInCell="1" allowOverlap="1" wp14:anchorId="24421B01" wp14:editId="1712B6EE">
                 <wp:simplePos x="0" y="0"/>
                 <wp:positionH relativeFrom="column">
                   <wp:posOffset>2596662</wp:posOffset>
@@ -160,7 +160,7 @@
           </mc:Choice>
           <mc:Fallback>
             <w:pict>
-              <v:roundrect w14:anchorId="5098D50B" id="Rounded Rectangle 4" o:spid="_x0000_s1026" style="position:absolute;margin-left:204.45pt;margin-top:18.25pt;width:117.7pt;height:22.1pt;z-index:-251653120;visibility:visible;mso-wrap-style:square;mso-width-percent:0;mso-wrap-distance-left:9pt;mso-wrap-distance-top:0;mso-wrap-distance-right:9pt;mso-wrap-distance-bottom:0;mso-position-horizontal:absolute;mso-position-horizontal-relative:text;mso-position-vertical:absolute;mso-position-vertical-relative:text;mso-width-percent:0;mso-width-relative:margin;v-text-anchor:middle" arcsize="10923f" o:gfxdata="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" fillcolor="#ffc000 [3207]" strokecolor="red" strokeweight="2.25pt">
+              <v:roundrect w14:anchorId="6BB303B7" id="Rounded Rectangle 4" o:spid="_x0000_s1026" style="position:absolute;margin-left:204.45pt;margin-top:18.25pt;width:117.7pt;height:22.1pt;z-index:-251653120;visibility:visible;mso-wrap-style:square;mso-width-percent:0;mso-wrap-distance-left:9pt;mso-wrap-distance-top:0;mso-wrap-distance-right:9pt;mso-wrap-distance-bottom:0;mso-position-horizontal:absolute;mso-position-horizontal-relative:text;mso-position-vertical:absolute;mso-position-vertical-relative:text;mso-width-percent:0;mso-width-relative:margin;v-text-anchor:middle" arcsize="10923f" o:gfxdata="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" fillcolor="#ffc000 [3207]" strokecolor="red" strokeweight="2.25pt">
                 <v:stroke joinstyle="miter"/>
               </v:roundrect>
             </w:pict>
@@ -290,6 +290,12 @@
         <w:rPr>
           <w:b/>
         </w:rPr>
+        <w:t xml:space="preserve">         </w:t>
+      </w:r>
+      <w:r>
+        <w:rPr>
+          <w:b/>
+        </w:rPr>
         <w:t>ADD CONSUMER</w:t>
       </w:r>
       <w:r>
@@ -321,6 +327,8 @@
       <w:r>
         <w:t xml:space="preserve">                                                               </w:t>
       </w:r>
+      <w:bookmarkStart w:id="0" w:name="_GoBack"/>
+      <w:bookmarkEnd w:id="0"/>
     </w:p>
     <w:p/>
     <w:p/>
@@ -335,13 +343,13 @@
           <w:noProof/>
         </w:rPr>
         <w:drawing>
-          <wp:anchor distT="0" distB="0" distL="114300" distR="114300" simplePos="0" relativeHeight="251670528" behindDoc="1" locked="0" layoutInCell="1" allowOverlap="1" wp14:anchorId="7FD589BA" wp14:editId="3E11A4B3">
+          <wp:anchor distT="0" distB="0" distL="114300" distR="114300" simplePos="0" relativeHeight="251670528" behindDoc="1" locked="0" layoutInCell="1" allowOverlap="1" wp14:anchorId="36DD4CA9" wp14:editId="62D2B41A">
             <wp:simplePos x="0" y="0"/>
             <wp:positionH relativeFrom="margin">
-              <wp:posOffset>3666490</wp:posOffset>
+              <wp:posOffset>2649220</wp:posOffset>
             </wp:positionH>
             <wp:positionV relativeFrom="paragraph">
-              <wp:posOffset>246417</wp:posOffset>
+              <wp:posOffset>252730</wp:posOffset>
             </wp:positionV>
             <wp:extent cx="282388" cy="246380"/>
             <wp:effectExtent l="0" t="0" r="3810" b="1270"/>
@@ -404,7 +412,7 @@
         <mc:AlternateContent>
           <mc:Choice Requires="wps">
             <w:drawing>
-              <wp:anchor distT="0" distB="0" distL="114300" distR="114300" simplePos="0" relativeHeight="251667456" behindDoc="1" locked="0" layoutInCell="1" allowOverlap="1" wp14:anchorId="469CE407" wp14:editId="0BE4C759">
+              <wp:anchor distT="0" distB="0" distL="114300" distR="114300" simplePos="0" relativeHeight="251667456" behindDoc="1" locked="0" layoutInCell="1" allowOverlap="1" wp14:anchorId="2D743329" wp14:editId="5DDB73F9">
                 <wp:simplePos x="0" y="0"/>
                 <wp:positionH relativeFrom="column">
                   <wp:posOffset>2596662</wp:posOffset>
@@ -475,7 +483,7 @@
           </mc:Choice>
           <mc:Fallback>
             <w:pict>
-              <v:roundrect w14:anchorId="14BC72BD" id="Rounded Rectangle 1" o:spid="_x0000_s1026" style="position:absolute;margin-left:204.45pt;margin-top:18.25pt;width:117.7pt;height:22.1pt;z-index:-251649024;visibility:visible;mso-wrap-style:square;mso-width-percent:0;mso-wrap-distance-left:9pt;mso-wrap-distance-top:0;mso-wrap-distance-right:9pt;mso-wrap-distance-bottom:0;mso-position-horizontal:absolute;mso-position-horizontal-relative:text;mso-position-vertical:absolute;mso-position-vertical-relative:text;mso-width-percent:0;mso-width-relative:margin;v-text-anchor:middle" arcsize="10923f" o:gfxdata="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" fillcolor="#ffc000 [3207]" strokecolor="red" strokeweight="2.25pt">
+              <v:roundrect w14:anchorId="2EA187AE" id="Rounded Rectangle 1" o:spid="_x0000_s1026" style="position:absolute;margin-left:204.45pt;margin-top:18.25pt;width:117.7pt;height:22.1pt;z-index:-251649024;visibility:visible;mso-wrap-style:square;mso-width-percent:0;mso-wrap-distance-left:9pt;mso-wrap-distance-top:0;mso-wrap-distance-right:9pt;mso-wrap-distance-bottom:0;mso-position-horizontal:absolute;mso-position-horizontal-relative:text;mso-position-vertical:absolute;mso-position-vertical-relative:text;mso-width-percent:0;mso-width-relative:margin;v-text-anchor:middle" arcsize="10923f" o:gfxdata="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" fillcolor="#ffc000 [3207]" strokecolor="red" strokeweight="2.25pt">
                 <v:stroke joinstyle="miter"/>
               </v:roundrect>
             </w:pict>
@@ -525,10 +533,10 @@
           <wp:anchor distT="0" distB="0" distL="114300" distR="114300" simplePos="0" relativeHeight="251669504" behindDoc="1" locked="0" layoutInCell="1" allowOverlap="1" wp14:anchorId="6E708B60" wp14:editId="6E9FD556">
             <wp:simplePos x="0" y="0"/>
             <wp:positionH relativeFrom="column">
-              <wp:posOffset>3905250</wp:posOffset>
+              <wp:posOffset>3909060</wp:posOffset>
             </wp:positionH>
             <wp:positionV relativeFrom="paragraph">
-              <wp:posOffset>17880</wp:posOffset>
+              <wp:posOffset>17780</wp:posOffset>
             </wp:positionV>
             <wp:extent cx="162827" cy="144780"/>
             <wp:effectExtent l="0" t="0" r="0" b="7620"/>
@@ -606,6 +614,12 @@
       <w:r>
         <w:rPr>
           <w:b/>
+        </w:rPr>
+        <w:t xml:space="preserve">              </w:t>
+      </w:r>
+      <w:r>
+        <w:rPr>
+          <w:b/>
           <w:sz w:val="24"/>
           <w:szCs w:val="24"/>
         </w:rPr>
@@ -640,10 +654,7 @@
     </w:p>
     <w:p/>
     <w:p/>
-    <w:p>
-      <w:bookmarkStart w:id="0" w:name="_GoBack"/>
-      <w:bookmarkEnd w:id="0"/>
-    </w:p>
+    <w:p/>
     <w:sectPr>
       <w:pgSz w:w="12240" w:h="15840"/>
       <w:pgMar w:top="720" w:right="720" w:bottom="720" w:left="720" w:header="720" w:footer="720" w:gutter="0"/>

</xml_diff>

<commit_message>
added new reading button
</commit_message>
<xml_diff>
--- a/Electrica/Templates_2.docx
+++ b/Electrica/Templates_2.docx
@@ -327,8 +327,6 @@
       <w:r>
         <w:t xml:space="preserve">                                                               </w:t>
       </w:r>
-      <w:bookmarkStart w:id="0" w:name="_GoBack"/>
-      <w:bookmarkEnd w:id="0"/>
     </w:p>
     <w:p/>
     <w:p/>
@@ -654,6 +652,944 @@
     </w:p>
     <w:p/>
     <w:p/>
+    <w:p/>
+    <w:p>
+      <w:pPr>
+        <w:tabs>
+          <w:tab w:val="center" w:pos="4680"/>
+        </w:tabs>
+      </w:pPr>
+      <w:r>
+        <w:rPr>
+          <w:noProof/>
+        </w:rPr>
+        <mc:AlternateContent>
+          <mc:Choice Requires="wps">
+            <w:drawing>
+              <wp:anchor distT="0" distB="0" distL="114300" distR="114300" simplePos="0" relativeHeight="251672576" behindDoc="1" locked="0" layoutInCell="1" allowOverlap="1" wp14:anchorId="7B7B8955" wp14:editId="4D5069E1">
+                <wp:simplePos x="0" y="0"/>
+                <wp:positionH relativeFrom="margin">
+                  <wp:posOffset>2593612</wp:posOffset>
+                </wp:positionH>
+                <wp:positionV relativeFrom="paragraph">
+                  <wp:posOffset>226060</wp:posOffset>
+                </wp:positionV>
+                <wp:extent cx="1494155" cy="280670"/>
+                <wp:effectExtent l="38100" t="57150" r="48895" b="62230"/>
+                <wp:wrapNone/>
+                <wp:docPr id="2" name="Rounded Rectangle 2"/>
+                <wp:cNvGraphicFramePr/>
+                <a:graphic xmlns:a="http://schemas.openxmlformats.org/drawingml/2006/main">
+                  <a:graphicData uri="http://schemas.microsoft.com/office/word/2010/wordprocessingShape">
+                    <wps:wsp>
+                      <wps:cNvSpPr/>
+                      <wps:spPr>
+                        <a:xfrm>
+                          <a:off x="0" y="0"/>
+                          <a:ext cx="1494155" cy="280670"/>
+                        </a:xfrm>
+                        <a:prstGeom prst="roundRect">
+                          <a:avLst/>
+                        </a:prstGeom>
+                        <a:ln w="28575">
+                          <a:solidFill>
+                            <a:srgbClr val="FF0000"/>
+                          </a:solidFill>
+                        </a:ln>
+                        <a:scene3d>
+                          <a:camera prst="orthographicFront"/>
+                          <a:lightRig rig="threePt" dir="t"/>
+                        </a:scene3d>
+                        <a:sp3d>
+                          <a:bevelT/>
+                        </a:sp3d>
+                      </wps:spPr>
+                      <wps:style>
+                        <a:lnRef idx="2">
+                          <a:schemeClr val="accent4">
+                            <a:shade val="50000"/>
+                          </a:schemeClr>
+                        </a:lnRef>
+                        <a:fillRef idx="1">
+                          <a:schemeClr val="accent4"/>
+                        </a:fillRef>
+                        <a:effectRef idx="0">
+                          <a:schemeClr val="accent4"/>
+                        </a:effectRef>
+                        <a:fontRef idx="minor">
+                          <a:schemeClr val="lt1"/>
+                        </a:fontRef>
+                      </wps:style>
+                      <wps:bodyPr rot="0" spcFirstLastPara="0" vertOverflow="overflow" horzOverflow="overflow" vert="horz" wrap="square" lIns="91440" tIns="45720" rIns="91440" bIns="45720" numCol="1" spcCol="0" rtlCol="0" fromWordArt="0" anchor="ctr" anchorCtr="0" forceAA="0" compatLnSpc="1">
+                        <a:prstTxWarp prst="textNoShape">
+                          <a:avLst/>
+                        </a:prstTxWarp>
+                        <a:noAutofit/>
+                      </wps:bodyPr>
+                    </wps:wsp>
+                  </a:graphicData>
+                </a:graphic>
+                <wp14:sizeRelH relativeFrom="margin">
+                  <wp14:pctWidth>0</wp14:pctWidth>
+                </wp14:sizeRelH>
+              </wp:anchor>
+            </w:drawing>
+          </mc:Choice>
+          <mc:Fallback>
+            <w:pict>
+              <v:roundrect w14:anchorId="7B4078C2" id="Rounded Rectangle 2" o:spid="_x0000_s1026" style="position:absolute;margin-left:204.2pt;margin-top:17.8pt;width:117.65pt;height:22.1pt;z-index:-251643904;visibility:visible;mso-wrap-style:square;mso-width-percent:0;mso-wrap-distance-left:9pt;mso-wrap-distance-top:0;mso-wrap-distance-right:9pt;mso-wrap-distance-bottom:0;mso-position-horizontal:absolute;mso-position-horizontal-relative:margin;mso-position-vertical:absolute;mso-position-vertical-relative:text;mso-width-percent:0;mso-width-relative:margin;v-text-anchor:middle" arcsize="10923f" o:gfxdata="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" fillcolor="#ffc000 [3207]" strokecolor="red" strokeweight="2.25pt">
+                <v:stroke joinstyle="miter"/>
+                <w10:wrap anchorx="margin"/>
+              </v:roundrect>
+            </w:pict>
+          </mc:Fallback>
+        </mc:AlternateContent>
+      </w:r>
+      <w:r>
+        <w:rPr>
+          <w:noProof/>
+        </w:rPr>
+        <w:drawing>
+          <wp:anchor distT="0" distB="0" distL="114300" distR="114300" simplePos="0" relativeHeight="251684864" behindDoc="1" locked="0" layoutInCell="1" allowOverlap="1" wp14:anchorId="3AC181EE" wp14:editId="2CA259E2">
+            <wp:simplePos x="0" y="0"/>
+            <wp:positionH relativeFrom="column">
+              <wp:posOffset>2669829</wp:posOffset>
+            </wp:positionH>
+            <wp:positionV relativeFrom="paragraph">
+              <wp:posOffset>255905</wp:posOffset>
+            </wp:positionV>
+            <wp:extent cx="225137" cy="225137"/>
+            <wp:effectExtent l="0" t="0" r="3810" b="3810"/>
+            <wp:wrapNone/>
+            <wp:docPr id="18" name="Picture 18" descr="Electric meter"/>
+            <wp:cNvGraphicFramePr>
+              <a:graphicFrameLocks xmlns:a="http://schemas.openxmlformats.org/drawingml/2006/main" noChangeAspect="1"/>
+            </wp:cNvGraphicFramePr>
+            <a:graphic xmlns:a="http://schemas.openxmlformats.org/drawingml/2006/main">
+              <a:graphicData uri="http://schemas.openxmlformats.org/drawingml/2006/picture">
+                <pic:pic xmlns:pic="http://schemas.openxmlformats.org/drawingml/2006/picture">
+                  <pic:nvPicPr>
+                    <pic:cNvPr id="0" name="Picture 8" descr="Electric meter"/>
+                    <pic:cNvPicPr>
+                      <a:picLocks noChangeAspect="1" noChangeArrowheads="1"/>
+                    </pic:cNvPicPr>
+                  </pic:nvPicPr>
+                  <pic:blipFill>
+                    <a:blip r:embed="rId7" cstate="print">
+                      <a:extLst>
+                        <a:ext uri="{28A0092B-C50C-407E-A947-70E740481C1C}">
+                          <a14:useLocalDpi xmlns:a14="http://schemas.microsoft.com/office/drawing/2010/main" val="0"/>
+                        </a:ext>
+                      </a:extLst>
+                    </a:blip>
+                    <a:srcRect/>
+                    <a:stretch>
+                      <a:fillRect/>
+                    </a:stretch>
+                  </pic:blipFill>
+                  <pic:spPr bwMode="auto">
+                    <a:xfrm>
+                      <a:off x="0" y="0"/>
+                      <a:ext cx="225137" cy="225137"/>
+                    </a:xfrm>
+                    <a:prstGeom prst="rect">
+                      <a:avLst/>
+                    </a:prstGeom>
+                    <a:noFill/>
+                    <a:ln>
+                      <a:noFill/>
+                    </a:ln>
+                  </pic:spPr>
+                </pic:pic>
+              </a:graphicData>
+            </a:graphic>
+            <wp14:sizeRelH relativeFrom="margin">
+              <wp14:pctWidth>0</wp14:pctWidth>
+            </wp14:sizeRelH>
+            <wp14:sizeRelV relativeFrom="margin">
+              <wp14:pctHeight>0</wp14:pctHeight>
+            </wp14:sizeRelV>
+          </wp:anchor>
+        </w:drawing>
+      </w:r>
+      <w:r>
+        <w:t xml:space="preserve">                      </w:t>
+      </w:r>
+      <w:r>
+        <w:rPr>
+          <w:noProof/>
+        </w:rPr>
+        <w:t xml:space="preserve">                                                                    </w:t>
+      </w:r>
+      <w:r>
+        <w:rPr>
+          <w:noProof/>
+        </w:rPr>
+        <w:tab/>
+      </w:r>
+    </w:p>
+    <w:p>
+      <w:pPr>
+        <w:tabs>
+          <w:tab w:val="left" w:pos="720"/>
+          <w:tab w:val="left" w:pos="1440"/>
+          <w:tab w:val="left" w:pos="2160"/>
+          <w:tab w:val="left" w:pos="2880"/>
+          <w:tab w:val="left" w:pos="3600"/>
+          <w:tab w:val="left" w:pos="4320"/>
+          <w:tab w:val="left" w:pos="5040"/>
+          <w:tab w:val="left" w:pos="5760"/>
+          <w:tab w:val="left" w:pos="6278"/>
+        </w:tabs>
+        <w:rPr>
+          <w:b/>
+          <w:sz w:val="24"/>
+          <w:szCs w:val="24"/>
+        </w:rPr>
+      </w:pPr>
+      <w:r>
+        <w:rPr>
+          <w:noProof/>
+        </w:rPr>
+        <w:drawing>
+          <wp:anchor distT="0" distB="0" distL="114300" distR="114300" simplePos="0" relativeHeight="251673600" behindDoc="1" locked="0" layoutInCell="1" allowOverlap="1" wp14:anchorId="46648486" wp14:editId="193CDF26">
+            <wp:simplePos x="0" y="0"/>
+            <wp:positionH relativeFrom="column">
+              <wp:posOffset>3909060</wp:posOffset>
+            </wp:positionH>
+            <wp:positionV relativeFrom="paragraph">
+              <wp:posOffset>17780</wp:posOffset>
+            </wp:positionV>
+            <wp:extent cx="162827" cy="144780"/>
+            <wp:effectExtent l="0" t="0" r="0" b="7620"/>
+            <wp:wrapNone/>
+            <wp:docPr id="6" name="Picture 6" descr="Right arrow"/>
+            <wp:cNvGraphicFramePr>
+              <a:graphicFrameLocks xmlns:a="http://schemas.openxmlformats.org/drawingml/2006/main" noChangeAspect="1"/>
+            </wp:cNvGraphicFramePr>
+            <a:graphic xmlns:a="http://schemas.openxmlformats.org/drawingml/2006/main">
+              <a:graphicData uri="http://schemas.openxmlformats.org/drawingml/2006/picture">
+                <pic:pic xmlns:pic="http://schemas.openxmlformats.org/drawingml/2006/picture">
+                  <pic:nvPicPr>
+                    <pic:cNvPr id="0" name="Picture 5" descr="Right arrow"/>
+                    <pic:cNvPicPr>
+                      <a:picLocks noChangeAspect="1" noChangeArrowheads="1"/>
+                    </pic:cNvPicPr>
+                  </pic:nvPicPr>
+                  <pic:blipFill>
+                    <a:blip r:embed="rId5" cstate="print">
+                      <a:extLst>
+                        <a:ext uri="{28A0092B-C50C-407E-A947-70E740481C1C}">
+                          <a14:useLocalDpi xmlns:a14="http://schemas.microsoft.com/office/drawing/2010/main" val="0"/>
+                        </a:ext>
+                      </a:extLst>
+                    </a:blip>
+                    <a:srcRect/>
+                    <a:stretch>
+                      <a:fillRect/>
+                    </a:stretch>
+                  </pic:blipFill>
+                  <pic:spPr bwMode="auto">
+                    <a:xfrm>
+                      <a:off x="0" y="0"/>
+                      <a:ext cx="162827" cy="144780"/>
+                    </a:xfrm>
+                    <a:prstGeom prst="rect">
+                      <a:avLst/>
+                    </a:prstGeom>
+                    <a:noFill/>
+                    <a:ln>
+                      <a:noFill/>
+                    </a:ln>
+                  </pic:spPr>
+                </pic:pic>
+              </a:graphicData>
+            </a:graphic>
+            <wp14:sizeRelH relativeFrom="page">
+              <wp14:pctWidth>0</wp14:pctWidth>
+            </wp14:sizeRelH>
+            <wp14:sizeRelV relativeFrom="page">
+              <wp14:pctHeight>0</wp14:pctHeight>
+            </wp14:sizeRelV>
+          </wp:anchor>
+        </w:drawing>
+      </w:r>
+      <w:r>
+        <w:tab/>
+      </w:r>
+      <w:r>
+        <w:tab/>
+      </w:r>
+      <w:r>
+        <w:tab/>
+      </w:r>
+      <w:r>
+        <w:tab/>
+        <w:t xml:space="preserve">                         </w:t>
+      </w:r>
+      <w:r>
+        <w:rPr>
+          <w:b/>
+        </w:rPr>
+        <w:t xml:space="preserve"> </w:t>
+      </w:r>
+      <w:r>
+        <w:rPr>
+          <w:b/>
+        </w:rPr>
+        <w:t xml:space="preserve">                      </w:t>
+      </w:r>
+      <w:r>
+        <w:rPr>
+          <w:b/>
+          <w:sz w:val="24"/>
+          <w:szCs w:val="24"/>
+        </w:rPr>
+        <w:t>READING</w:t>
+      </w:r>
+      <w:r>
+        <w:rPr>
+          <w:b/>
+          <w:sz w:val="24"/>
+          <w:szCs w:val="24"/>
+        </w:rPr>
+        <w:tab/>
+      </w:r>
+    </w:p>
+    <w:p/>
+    <w:p/>
+    <w:p/>
+    <w:p>
+      <w:pPr>
+        <w:tabs>
+          <w:tab w:val="center" w:pos="4680"/>
+        </w:tabs>
+      </w:pPr>
+      <w:r>
+        <w:rPr>
+          <w:noProof/>
+        </w:rPr>
+        <w:drawing>
+          <wp:anchor distT="0" distB="0" distL="114300" distR="114300" simplePos="0" relativeHeight="251686912" behindDoc="1" locked="0" layoutInCell="1" allowOverlap="1" wp14:anchorId="355F7B1F" wp14:editId="2B0314DA">
+            <wp:simplePos x="0" y="0"/>
+            <wp:positionH relativeFrom="margin">
+              <wp:posOffset>2609850</wp:posOffset>
+            </wp:positionH>
+            <wp:positionV relativeFrom="paragraph">
+              <wp:posOffset>255542</wp:posOffset>
+            </wp:positionV>
+            <wp:extent cx="325755" cy="239395"/>
+            <wp:effectExtent l="0" t="0" r="0" b="8255"/>
+            <wp:wrapNone/>
+            <wp:docPr id="21" name="Picture 21" descr="Bill"/>
+            <wp:cNvGraphicFramePr>
+              <a:graphicFrameLocks xmlns:a="http://schemas.openxmlformats.org/drawingml/2006/main" noChangeAspect="1"/>
+            </wp:cNvGraphicFramePr>
+            <a:graphic xmlns:a="http://schemas.openxmlformats.org/drawingml/2006/main">
+              <a:graphicData uri="http://schemas.openxmlformats.org/drawingml/2006/picture">
+                <pic:pic xmlns:pic="http://schemas.openxmlformats.org/drawingml/2006/picture">
+                  <pic:nvPicPr>
+                    <pic:cNvPr id="0" name="Picture 14" descr="Bill"/>
+                    <pic:cNvPicPr>
+                      <a:picLocks noChangeAspect="1" noChangeArrowheads="1"/>
+                    </pic:cNvPicPr>
+                  </pic:nvPicPr>
+                  <pic:blipFill>
+                    <a:blip r:embed="rId8" cstate="print">
+                      <a:extLst>
+                        <a:ext uri="{28A0092B-C50C-407E-A947-70E740481C1C}">
+                          <a14:useLocalDpi xmlns:a14="http://schemas.microsoft.com/office/drawing/2010/main" val="0"/>
+                        </a:ext>
+                      </a:extLst>
+                    </a:blip>
+                    <a:srcRect/>
+                    <a:stretch>
+                      <a:fillRect/>
+                    </a:stretch>
+                  </pic:blipFill>
+                  <pic:spPr bwMode="auto">
+                    <a:xfrm>
+                      <a:off x="0" y="0"/>
+                      <a:ext cx="325755" cy="239395"/>
+                    </a:xfrm>
+                    <a:prstGeom prst="rect">
+                      <a:avLst/>
+                    </a:prstGeom>
+                    <a:noFill/>
+                    <a:ln>
+                      <a:noFill/>
+                    </a:ln>
+                  </pic:spPr>
+                </pic:pic>
+              </a:graphicData>
+            </a:graphic>
+            <wp14:sizeRelH relativeFrom="margin">
+              <wp14:pctWidth>0</wp14:pctWidth>
+            </wp14:sizeRelH>
+            <wp14:sizeRelV relativeFrom="margin">
+              <wp14:pctHeight>0</wp14:pctHeight>
+            </wp14:sizeRelV>
+          </wp:anchor>
+        </w:drawing>
+      </w:r>
+      <w:r>
+        <w:rPr>
+          <w:noProof/>
+        </w:rPr>
+        <mc:AlternateContent>
+          <mc:Choice Requires="wps">
+            <w:drawing>
+              <wp:anchor distT="0" distB="0" distL="114300" distR="114300" simplePos="0" relativeHeight="251676672" behindDoc="1" locked="0" layoutInCell="1" allowOverlap="1" wp14:anchorId="01D3D673" wp14:editId="36D6B891">
+                <wp:simplePos x="0" y="0"/>
+                <wp:positionH relativeFrom="column">
+                  <wp:posOffset>2584133</wp:posOffset>
+                </wp:positionH>
+                <wp:positionV relativeFrom="paragraph">
+                  <wp:posOffset>230505</wp:posOffset>
+                </wp:positionV>
+                <wp:extent cx="1494692" cy="280670"/>
+                <wp:effectExtent l="38100" t="57150" r="48895" b="62230"/>
+                <wp:wrapNone/>
+                <wp:docPr id="9" name="Rounded Rectangle 9"/>
+                <wp:cNvGraphicFramePr/>
+                <a:graphic xmlns:a="http://schemas.openxmlformats.org/drawingml/2006/main">
+                  <a:graphicData uri="http://schemas.microsoft.com/office/word/2010/wordprocessingShape">
+                    <wps:wsp>
+                      <wps:cNvSpPr/>
+                      <wps:spPr>
+                        <a:xfrm>
+                          <a:off x="0" y="0"/>
+                          <a:ext cx="1494692" cy="280670"/>
+                        </a:xfrm>
+                        <a:prstGeom prst="roundRect">
+                          <a:avLst/>
+                        </a:prstGeom>
+                        <a:ln w="28575">
+                          <a:solidFill>
+                            <a:srgbClr val="FF0000"/>
+                          </a:solidFill>
+                        </a:ln>
+                        <a:scene3d>
+                          <a:camera prst="orthographicFront"/>
+                          <a:lightRig rig="threePt" dir="t"/>
+                        </a:scene3d>
+                        <a:sp3d>
+                          <a:bevelT/>
+                        </a:sp3d>
+                      </wps:spPr>
+                      <wps:style>
+                        <a:lnRef idx="2">
+                          <a:schemeClr val="accent4">
+                            <a:shade val="50000"/>
+                          </a:schemeClr>
+                        </a:lnRef>
+                        <a:fillRef idx="1">
+                          <a:schemeClr val="accent4"/>
+                        </a:fillRef>
+                        <a:effectRef idx="0">
+                          <a:schemeClr val="accent4"/>
+                        </a:effectRef>
+                        <a:fontRef idx="minor">
+                          <a:schemeClr val="lt1"/>
+                        </a:fontRef>
+                      </wps:style>
+                      <wps:bodyPr rot="0" spcFirstLastPara="0" vertOverflow="overflow" horzOverflow="overflow" vert="horz" wrap="square" lIns="91440" tIns="45720" rIns="91440" bIns="45720" numCol="1" spcCol="0" rtlCol="0" fromWordArt="0" anchor="ctr" anchorCtr="0" forceAA="0" compatLnSpc="1">
+                        <a:prstTxWarp prst="textNoShape">
+                          <a:avLst/>
+                        </a:prstTxWarp>
+                        <a:noAutofit/>
+                      </wps:bodyPr>
+                    </wps:wsp>
+                  </a:graphicData>
+                </a:graphic>
+                <wp14:sizeRelH relativeFrom="margin">
+                  <wp14:pctWidth>0</wp14:pctWidth>
+                </wp14:sizeRelH>
+              </wp:anchor>
+            </w:drawing>
+          </mc:Choice>
+          <mc:Fallback>
+            <w:pict>
+              <v:roundrect w14:anchorId="79A56651" id="Rounded Rectangle 9" o:spid="_x0000_s1026" style="position:absolute;margin-left:203.5pt;margin-top:18.15pt;width:117.7pt;height:22.1pt;z-index:-251639808;visibility:visible;mso-wrap-style:square;mso-width-percent:0;mso-wrap-distance-left:9pt;mso-wrap-distance-top:0;mso-wrap-distance-right:9pt;mso-wrap-distance-bottom:0;mso-position-horizontal:absolute;mso-position-horizontal-relative:text;mso-position-vertical:absolute;mso-position-vertical-relative:text;mso-width-percent:0;mso-width-relative:margin;v-text-anchor:middle" arcsize="10923f" o:gfxdata="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" fillcolor="#ffc000 [3207]" strokecolor="red" strokeweight="2.25pt">
+                <v:stroke joinstyle="miter"/>
+              </v:roundrect>
+            </w:pict>
+          </mc:Fallback>
+        </mc:AlternateContent>
+      </w:r>
+      <w:r>
+        <w:t xml:space="preserve">                      </w:t>
+      </w:r>
+      <w:r>
+        <w:rPr>
+          <w:noProof/>
+        </w:rPr>
+        <w:t xml:space="preserve">                                                                    </w:t>
+      </w:r>
+      <w:r>
+        <w:rPr>
+          <w:noProof/>
+        </w:rPr>
+        <w:tab/>
+      </w:r>
+    </w:p>
+    <w:p>
+      <w:pPr>
+        <w:tabs>
+          <w:tab w:val="left" w:pos="720"/>
+          <w:tab w:val="left" w:pos="1440"/>
+          <w:tab w:val="left" w:pos="2160"/>
+          <w:tab w:val="left" w:pos="2880"/>
+          <w:tab w:val="left" w:pos="3600"/>
+          <w:tab w:val="left" w:pos="4320"/>
+          <w:tab w:val="left" w:pos="5040"/>
+          <w:tab w:val="left" w:pos="5760"/>
+          <w:tab w:val="left" w:pos="6278"/>
+        </w:tabs>
+        <w:rPr>
+          <w:b/>
+          <w:sz w:val="24"/>
+          <w:szCs w:val="24"/>
+        </w:rPr>
+      </w:pPr>
+      <w:r>
+        <w:rPr>
+          <w:noProof/>
+        </w:rPr>
+        <w:drawing>
+          <wp:anchor distT="0" distB="0" distL="114300" distR="114300" simplePos="0" relativeHeight="251677696" behindDoc="1" locked="0" layoutInCell="1" allowOverlap="1" wp14:anchorId="66FAC486" wp14:editId="3D522B70">
+            <wp:simplePos x="0" y="0"/>
+            <wp:positionH relativeFrom="column">
+              <wp:posOffset>3909060</wp:posOffset>
+            </wp:positionH>
+            <wp:positionV relativeFrom="paragraph">
+              <wp:posOffset>17780</wp:posOffset>
+            </wp:positionV>
+            <wp:extent cx="162827" cy="144780"/>
+            <wp:effectExtent l="0" t="0" r="0" b="7620"/>
+            <wp:wrapNone/>
+            <wp:docPr id="12" name="Picture 12" descr="Right arrow"/>
+            <wp:cNvGraphicFramePr>
+              <a:graphicFrameLocks xmlns:a="http://schemas.openxmlformats.org/drawingml/2006/main" noChangeAspect="1"/>
+            </wp:cNvGraphicFramePr>
+            <a:graphic xmlns:a="http://schemas.openxmlformats.org/drawingml/2006/main">
+              <a:graphicData uri="http://schemas.openxmlformats.org/drawingml/2006/picture">
+                <pic:pic xmlns:pic="http://schemas.openxmlformats.org/drawingml/2006/picture">
+                  <pic:nvPicPr>
+                    <pic:cNvPr id="0" name="Picture 5" descr="Right arrow"/>
+                    <pic:cNvPicPr>
+                      <a:picLocks noChangeAspect="1" noChangeArrowheads="1"/>
+                    </pic:cNvPicPr>
+                  </pic:nvPicPr>
+                  <pic:blipFill>
+                    <a:blip r:embed="rId5" cstate="print">
+                      <a:extLst>
+                        <a:ext uri="{28A0092B-C50C-407E-A947-70E740481C1C}">
+                          <a14:useLocalDpi xmlns:a14="http://schemas.microsoft.com/office/drawing/2010/main" val="0"/>
+                        </a:ext>
+                      </a:extLst>
+                    </a:blip>
+                    <a:srcRect/>
+                    <a:stretch>
+                      <a:fillRect/>
+                    </a:stretch>
+                  </pic:blipFill>
+                  <pic:spPr bwMode="auto">
+                    <a:xfrm>
+                      <a:off x="0" y="0"/>
+                      <a:ext cx="162827" cy="144780"/>
+                    </a:xfrm>
+                    <a:prstGeom prst="rect">
+                      <a:avLst/>
+                    </a:prstGeom>
+                    <a:noFill/>
+                    <a:ln>
+                      <a:noFill/>
+                    </a:ln>
+                  </pic:spPr>
+                </pic:pic>
+              </a:graphicData>
+            </a:graphic>
+            <wp14:sizeRelH relativeFrom="page">
+              <wp14:pctWidth>0</wp14:pctWidth>
+            </wp14:sizeRelH>
+            <wp14:sizeRelV relativeFrom="page">
+              <wp14:pctHeight>0</wp14:pctHeight>
+            </wp14:sizeRelV>
+          </wp:anchor>
+        </w:drawing>
+      </w:r>
+      <w:r>
+        <w:tab/>
+      </w:r>
+      <w:r>
+        <w:tab/>
+      </w:r>
+      <w:r>
+        <w:tab/>
+      </w:r>
+      <w:r>
+        <w:tab/>
+      </w:r>
+      <w:r>
+        <w:rPr>
+          <w:sz w:val="24"/>
+          <w:szCs w:val="24"/>
+        </w:rPr>
+        <w:t xml:space="preserve">                         </w:t>
+      </w:r>
+      <w:r>
+        <w:rPr>
+          <w:b/>
+          <w:sz w:val="24"/>
+          <w:szCs w:val="24"/>
+        </w:rPr>
+        <w:t xml:space="preserve"> </w:t>
+      </w:r>
+      <w:r>
+        <w:rPr>
+          <w:b/>
+          <w:sz w:val="24"/>
+          <w:szCs w:val="24"/>
+        </w:rPr>
+        <w:t xml:space="preserve">       </w:t>
+      </w:r>
+      <w:r>
+        <w:rPr>
+          <w:b/>
+          <w:sz w:val="24"/>
+          <w:szCs w:val="24"/>
+        </w:rPr>
+        <w:t>GENERATE BILL</w:t>
+      </w:r>
+      <w:r>
+        <w:rPr>
+          <w:b/>
+          <w:sz w:val="24"/>
+          <w:szCs w:val="24"/>
+        </w:rPr>
+        <w:tab/>
+      </w:r>
+    </w:p>
+    <w:p>
+      <w:bookmarkStart w:id="0" w:name="_GoBack"/>
+      <w:bookmarkEnd w:id="0"/>
+    </w:p>
+    <w:p/>
+    <w:p/>
+    <w:p/>
+    <w:p>
+      <w:pPr>
+        <w:tabs>
+          <w:tab w:val="center" w:pos="4680"/>
+        </w:tabs>
+      </w:pPr>
+      <w:r>
+        <w:rPr>
+          <w:noProof/>
+        </w:rPr>
+        <w:drawing>
+          <wp:anchor distT="0" distB="0" distL="114300" distR="114300" simplePos="0" relativeHeight="251685888" behindDoc="1" locked="0" layoutInCell="1" allowOverlap="1" wp14:anchorId="1639F855" wp14:editId="48F89FF5">
+            <wp:simplePos x="0" y="0"/>
+            <wp:positionH relativeFrom="margin">
+              <wp:posOffset>2648959</wp:posOffset>
+            </wp:positionH>
+            <wp:positionV relativeFrom="paragraph">
+              <wp:posOffset>251049</wp:posOffset>
+            </wp:positionV>
+            <wp:extent cx="250825" cy="250825"/>
+            <wp:effectExtent l="0" t="0" r="0" b="0"/>
+            <wp:wrapNone/>
+            <wp:docPr id="19" name="Picture 19" descr="Warning free icon"/>
+            <wp:cNvGraphicFramePr>
+              <a:graphicFrameLocks xmlns:a="http://schemas.openxmlformats.org/drawingml/2006/main" noChangeAspect="1"/>
+            </wp:cNvGraphicFramePr>
+            <a:graphic xmlns:a="http://schemas.openxmlformats.org/drawingml/2006/main">
+              <a:graphicData uri="http://schemas.openxmlformats.org/drawingml/2006/picture">
+                <pic:pic xmlns:pic="http://schemas.openxmlformats.org/drawingml/2006/picture">
+                  <pic:nvPicPr>
+                    <pic:cNvPr id="0" name="Picture 10" descr="Warning free icon"/>
+                    <pic:cNvPicPr>
+                      <a:picLocks noChangeAspect="1" noChangeArrowheads="1"/>
+                    </pic:cNvPicPr>
+                  </pic:nvPicPr>
+                  <pic:blipFill>
+                    <a:blip r:embed="rId9" cstate="print">
+                      <a:extLst>
+                        <a:ext uri="{28A0092B-C50C-407E-A947-70E740481C1C}">
+                          <a14:useLocalDpi xmlns:a14="http://schemas.microsoft.com/office/drawing/2010/main" val="0"/>
+                        </a:ext>
+                      </a:extLst>
+                    </a:blip>
+                    <a:srcRect/>
+                    <a:stretch>
+                      <a:fillRect/>
+                    </a:stretch>
+                  </pic:blipFill>
+                  <pic:spPr bwMode="auto">
+                    <a:xfrm>
+                      <a:off x="0" y="0"/>
+                      <a:ext cx="250825" cy="250825"/>
+                    </a:xfrm>
+                    <a:prstGeom prst="rect">
+                      <a:avLst/>
+                    </a:prstGeom>
+                    <a:noFill/>
+                    <a:ln>
+                      <a:noFill/>
+                    </a:ln>
+                  </pic:spPr>
+                </pic:pic>
+              </a:graphicData>
+            </a:graphic>
+            <wp14:sizeRelH relativeFrom="margin">
+              <wp14:pctWidth>0</wp14:pctWidth>
+            </wp14:sizeRelH>
+            <wp14:sizeRelV relativeFrom="margin">
+              <wp14:pctHeight>0</wp14:pctHeight>
+            </wp14:sizeRelV>
+          </wp:anchor>
+        </w:drawing>
+      </w:r>
+      <w:r>
+        <w:rPr>
+          <w:noProof/>
+        </w:rPr>
+        <mc:AlternateContent>
+          <mc:Choice Requires="wps">
+            <w:drawing>
+              <wp:anchor distT="0" distB="0" distL="114300" distR="114300" simplePos="0" relativeHeight="251680768" behindDoc="1" locked="0" layoutInCell="1" allowOverlap="1" wp14:anchorId="7466BD07" wp14:editId="246EAA22">
+                <wp:simplePos x="0" y="0"/>
+                <wp:positionH relativeFrom="column">
+                  <wp:posOffset>2596515</wp:posOffset>
+                </wp:positionH>
+                <wp:positionV relativeFrom="paragraph">
+                  <wp:posOffset>237490</wp:posOffset>
+                </wp:positionV>
+                <wp:extent cx="1494692" cy="280670"/>
+                <wp:effectExtent l="38100" t="57150" r="48895" b="62230"/>
+                <wp:wrapNone/>
+                <wp:docPr id="13" name="Rounded Rectangle 13"/>
+                <wp:cNvGraphicFramePr/>
+                <a:graphic xmlns:a="http://schemas.openxmlformats.org/drawingml/2006/main">
+                  <a:graphicData uri="http://schemas.microsoft.com/office/word/2010/wordprocessingShape">
+                    <wps:wsp>
+                      <wps:cNvSpPr/>
+                      <wps:spPr>
+                        <a:xfrm>
+                          <a:off x="0" y="0"/>
+                          <a:ext cx="1494692" cy="280670"/>
+                        </a:xfrm>
+                        <a:prstGeom prst="roundRect">
+                          <a:avLst/>
+                        </a:prstGeom>
+                        <a:ln w="28575">
+                          <a:solidFill>
+                            <a:srgbClr val="FF0000"/>
+                          </a:solidFill>
+                        </a:ln>
+                        <a:scene3d>
+                          <a:camera prst="orthographicFront"/>
+                          <a:lightRig rig="threePt" dir="t"/>
+                        </a:scene3d>
+                        <a:sp3d>
+                          <a:bevelT/>
+                        </a:sp3d>
+                      </wps:spPr>
+                      <wps:style>
+                        <a:lnRef idx="2">
+                          <a:schemeClr val="accent4">
+                            <a:shade val="50000"/>
+                          </a:schemeClr>
+                        </a:lnRef>
+                        <a:fillRef idx="1">
+                          <a:schemeClr val="accent4"/>
+                        </a:fillRef>
+                        <a:effectRef idx="0">
+                          <a:schemeClr val="accent4"/>
+                        </a:effectRef>
+                        <a:fontRef idx="minor">
+                          <a:schemeClr val="lt1"/>
+                        </a:fontRef>
+                      </wps:style>
+                      <wps:bodyPr rot="0" spcFirstLastPara="0" vertOverflow="overflow" horzOverflow="overflow" vert="horz" wrap="square" lIns="91440" tIns="45720" rIns="91440" bIns="45720" numCol="1" spcCol="0" rtlCol="0" fromWordArt="0" anchor="ctr" anchorCtr="0" forceAA="0" compatLnSpc="1">
+                        <a:prstTxWarp prst="textNoShape">
+                          <a:avLst/>
+                        </a:prstTxWarp>
+                        <a:noAutofit/>
+                      </wps:bodyPr>
+                    </wps:wsp>
+                  </a:graphicData>
+                </a:graphic>
+                <wp14:sizeRelH relativeFrom="margin">
+                  <wp14:pctWidth>0</wp14:pctWidth>
+                </wp14:sizeRelH>
+              </wp:anchor>
+            </w:drawing>
+          </mc:Choice>
+          <mc:Fallback>
+            <w:pict>
+              <v:roundrect w14:anchorId="438191A8" id="Rounded Rectangle 13" o:spid="_x0000_s1026" style="position:absolute;margin-left:204.45pt;margin-top:18.7pt;width:117.7pt;height:22.1pt;z-index:-251635712;visibility:visible;mso-wrap-style:square;mso-width-percent:0;mso-wrap-distance-left:9pt;mso-wrap-distance-top:0;mso-wrap-distance-right:9pt;mso-wrap-distance-bottom:0;mso-position-horizontal:absolute;mso-position-horizontal-relative:text;mso-position-vertical:absolute;mso-position-vertical-relative:text;mso-width-percent:0;mso-width-relative:margin;v-text-anchor:middle" arcsize="10923f" o:gfxdata="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" fillcolor="#ffc000 [3207]" strokecolor="red" strokeweight="2.25pt">
+                <v:stroke joinstyle="miter"/>
+              </v:roundrect>
+            </w:pict>
+          </mc:Fallback>
+        </mc:AlternateContent>
+      </w:r>
+      <w:r>
+        <w:t xml:space="preserve">                      </w:t>
+      </w:r>
+      <w:r>
+        <w:rPr>
+          <w:noProof/>
+        </w:rPr>
+        <w:t xml:space="preserve">                                                                    </w:t>
+      </w:r>
+      <w:r>
+        <w:rPr>
+          <w:noProof/>
+        </w:rPr>
+        <w:tab/>
+      </w:r>
+    </w:p>
+    <w:p>
+      <w:pPr>
+        <w:tabs>
+          <w:tab w:val="left" w:pos="720"/>
+          <w:tab w:val="left" w:pos="1440"/>
+          <w:tab w:val="left" w:pos="2160"/>
+          <w:tab w:val="left" w:pos="2880"/>
+          <w:tab w:val="left" w:pos="3600"/>
+          <w:tab w:val="left" w:pos="4320"/>
+          <w:tab w:val="left" w:pos="5040"/>
+          <w:tab w:val="left" w:pos="5760"/>
+          <w:tab w:val="left" w:pos="6278"/>
+        </w:tabs>
+        <w:rPr>
+          <w:b/>
+          <w:sz w:val="24"/>
+          <w:szCs w:val="24"/>
+        </w:rPr>
+      </w:pPr>
+      <w:r>
+        <w:rPr>
+          <w:noProof/>
+        </w:rPr>
+        <w:drawing>
+          <wp:anchor distT="0" distB="0" distL="114300" distR="114300" simplePos="0" relativeHeight="251681792" behindDoc="1" locked="0" layoutInCell="1" allowOverlap="1" wp14:anchorId="04325F54" wp14:editId="1B7FDCE1">
+            <wp:simplePos x="0" y="0"/>
+            <wp:positionH relativeFrom="column">
+              <wp:posOffset>3909060</wp:posOffset>
+            </wp:positionH>
+            <wp:positionV relativeFrom="paragraph">
+              <wp:posOffset>17780</wp:posOffset>
+            </wp:positionV>
+            <wp:extent cx="162827" cy="144780"/>
+            <wp:effectExtent l="0" t="0" r="0" b="7620"/>
+            <wp:wrapNone/>
+            <wp:docPr id="15" name="Picture 15" descr="Right arrow"/>
+            <wp:cNvGraphicFramePr>
+              <a:graphicFrameLocks xmlns:a="http://schemas.openxmlformats.org/drawingml/2006/main" noChangeAspect="1"/>
+            </wp:cNvGraphicFramePr>
+            <a:graphic xmlns:a="http://schemas.openxmlformats.org/drawingml/2006/main">
+              <a:graphicData uri="http://schemas.openxmlformats.org/drawingml/2006/picture">
+                <pic:pic xmlns:pic="http://schemas.openxmlformats.org/drawingml/2006/picture">
+                  <pic:nvPicPr>
+                    <pic:cNvPr id="0" name="Picture 5" descr="Right arrow"/>
+                    <pic:cNvPicPr>
+                      <a:picLocks noChangeAspect="1" noChangeArrowheads="1"/>
+                    </pic:cNvPicPr>
+                  </pic:nvPicPr>
+                  <pic:blipFill>
+                    <a:blip r:embed="rId5" cstate="print">
+                      <a:extLst>
+                        <a:ext uri="{28A0092B-C50C-407E-A947-70E740481C1C}">
+                          <a14:useLocalDpi xmlns:a14="http://schemas.microsoft.com/office/drawing/2010/main" val="0"/>
+                        </a:ext>
+                      </a:extLst>
+                    </a:blip>
+                    <a:srcRect/>
+                    <a:stretch>
+                      <a:fillRect/>
+                    </a:stretch>
+                  </pic:blipFill>
+                  <pic:spPr bwMode="auto">
+                    <a:xfrm>
+                      <a:off x="0" y="0"/>
+                      <a:ext cx="162827" cy="144780"/>
+                    </a:xfrm>
+                    <a:prstGeom prst="rect">
+                      <a:avLst/>
+                    </a:prstGeom>
+                    <a:noFill/>
+                    <a:ln>
+                      <a:noFill/>
+                    </a:ln>
+                  </pic:spPr>
+                </pic:pic>
+              </a:graphicData>
+            </a:graphic>
+            <wp14:sizeRelH relativeFrom="page">
+              <wp14:pctWidth>0</wp14:pctWidth>
+            </wp14:sizeRelH>
+            <wp14:sizeRelV relativeFrom="page">
+              <wp14:pctHeight>0</wp14:pctHeight>
+            </wp14:sizeRelV>
+          </wp:anchor>
+        </w:drawing>
+      </w:r>
+      <w:r>
+        <w:tab/>
+      </w:r>
+      <w:r>
+        <w:tab/>
+      </w:r>
+      <w:r>
+        <w:tab/>
+      </w:r>
+      <w:r>
+        <w:tab/>
+      </w:r>
+      <w:r>
+        <w:rPr>
+          <w:sz w:val="24"/>
+          <w:szCs w:val="24"/>
+        </w:rPr>
+        <w:t xml:space="preserve">                         </w:t>
+      </w:r>
+      <w:r>
+        <w:rPr>
+          <w:b/>
+          <w:sz w:val="24"/>
+          <w:szCs w:val="24"/>
+        </w:rPr>
+        <w:t xml:space="preserve"> </w:t>
+      </w:r>
+      <w:r>
+        <w:rPr>
+          <w:b/>
+          <w:sz w:val="24"/>
+          <w:szCs w:val="24"/>
+        </w:rPr>
+        <w:t xml:space="preserve">            </w:t>
+      </w:r>
+      <w:r>
+        <w:rPr>
+          <w:b/>
+          <w:sz w:val="24"/>
+          <w:szCs w:val="24"/>
+        </w:rPr>
+        <w:t>SEND ALERT</w:t>
+      </w:r>
+      <w:r>
+        <w:rPr>
+          <w:b/>
+          <w:sz w:val="24"/>
+          <w:szCs w:val="24"/>
+        </w:rPr>
+        <w:tab/>
+      </w:r>
+    </w:p>
     <w:p/>
     <w:sectPr>
       <w:pgSz w:w="12240" w:h="15840"/>
@@ -1058,6 +1994,7 @@
   <w:style w:type="paragraph" w:default="1" w:styleId="Normal">
     <w:name w:val="Normal"/>
     <w:qFormat/>
+    <w:rsid w:val="00372DA5"/>
   </w:style>
   <w:style w:type="character" w:default="1" w:styleId="DefaultParagraphFont">
     <w:name w:val="Default Paragraph Font"/>

</xml_diff>

<commit_message>
added new  buttons edited template_2 doc file
</commit_message>
<xml_diff>
--- a/Electrica/Templates_2.docx
+++ b/Electrica/Templates_2.docx
@@ -1639,7 +1639,11 @@
     <w:p/>
     <w:p/>
     <w:p/>
-    <w:p/>
+    <w:p>
+      <w:r>
+        <w:t xml:space="preserve">          </w:t>
+      </w:r>
+    </w:p>
     <w:p>
       <w:pPr>
         <w:tabs>
@@ -1653,10 +1657,144 @@
         <w:rPr>
           <w:noProof/>
         </w:rPr>
+        <w:drawing>
+          <wp:anchor distT="0" distB="0" distL="114300" distR="114300" simplePos="0" relativeHeight="251700224" behindDoc="1" locked="0" layoutInCell="1" allowOverlap="1" wp14:anchorId="4A757D04" wp14:editId="1849CEA8">
+            <wp:simplePos x="0" y="0"/>
+            <wp:positionH relativeFrom="margin">
+              <wp:posOffset>2816225</wp:posOffset>
+            </wp:positionH>
+            <wp:positionV relativeFrom="paragraph">
+              <wp:posOffset>256586</wp:posOffset>
+            </wp:positionV>
+            <wp:extent cx="118745" cy="118745"/>
+            <wp:effectExtent l="0" t="0" r="0" b="0"/>
+            <wp:wrapNone/>
+            <wp:docPr id="17" name="Picture 17" descr="Error free icon"/>
+            <wp:cNvGraphicFramePr>
+              <a:graphicFrameLocks xmlns:a="http://schemas.openxmlformats.org/drawingml/2006/main" noChangeAspect="1"/>
+            </wp:cNvGraphicFramePr>
+            <a:graphic xmlns:a="http://schemas.openxmlformats.org/drawingml/2006/main">
+              <a:graphicData uri="http://schemas.openxmlformats.org/drawingml/2006/picture">
+                <pic:pic xmlns:pic="http://schemas.openxmlformats.org/drawingml/2006/picture">
+                  <pic:nvPicPr>
+                    <pic:cNvPr id="0" name="Picture 3" descr="Error free icon"/>
+                    <pic:cNvPicPr>
+                      <a:picLocks noChangeAspect="1" noChangeArrowheads="1"/>
+                    </pic:cNvPicPr>
+                  </pic:nvPicPr>
+                  <pic:blipFill>
+                    <a:blip r:embed="rId10" cstate="print">
+                      <a:extLst>
+                        <a:ext uri="{28A0092B-C50C-407E-A947-70E740481C1C}">
+                          <a14:useLocalDpi xmlns:a14="http://schemas.microsoft.com/office/drawing/2010/main" val="0"/>
+                        </a:ext>
+                      </a:extLst>
+                    </a:blip>
+                    <a:srcRect/>
+                    <a:stretch>
+                      <a:fillRect/>
+                    </a:stretch>
+                  </pic:blipFill>
+                  <pic:spPr bwMode="auto">
+                    <a:xfrm>
+                      <a:off x="0" y="0"/>
+                      <a:ext cx="118745" cy="118745"/>
+                    </a:xfrm>
+                    <a:prstGeom prst="rect">
+                      <a:avLst/>
+                    </a:prstGeom>
+                    <a:noFill/>
+                    <a:ln>
+                      <a:noFill/>
+                    </a:ln>
+                  </pic:spPr>
+                </pic:pic>
+              </a:graphicData>
+            </a:graphic>
+            <wp14:sizeRelH relativeFrom="margin">
+              <wp14:pctWidth>0</wp14:pctWidth>
+            </wp14:sizeRelH>
+            <wp14:sizeRelV relativeFrom="margin">
+              <wp14:pctHeight>0</wp14:pctHeight>
+            </wp14:sizeRelV>
+          </wp:anchor>
+        </w:drawing>
+      </w:r>
+      <w:r>
+        <w:rPr>
+          <w:noProof/>
+        </w:rPr>
+        <w:drawing>
+          <wp:anchor distT="0" distB="0" distL="114300" distR="114300" simplePos="0" relativeHeight="251699200" behindDoc="1" locked="0" layoutInCell="1" allowOverlap="1" wp14:anchorId="497E7946" wp14:editId="13FF4E25">
+            <wp:simplePos x="0" y="0"/>
+            <wp:positionH relativeFrom="column">
+              <wp:posOffset>2664460</wp:posOffset>
+            </wp:positionH>
+            <wp:positionV relativeFrom="paragraph">
+              <wp:posOffset>279989</wp:posOffset>
+            </wp:positionV>
+            <wp:extent cx="199390" cy="199390"/>
+            <wp:effectExtent l="0" t="0" r="0" b="0"/>
+            <wp:wrapNone/>
+            <wp:docPr id="16" name="Picture 16" descr="Man"/>
+            <wp:cNvGraphicFramePr>
+              <a:graphicFrameLocks xmlns:a="http://schemas.openxmlformats.org/drawingml/2006/main" noChangeAspect="1"/>
+            </wp:cNvGraphicFramePr>
+            <a:graphic xmlns:a="http://schemas.openxmlformats.org/drawingml/2006/main">
+              <a:graphicData uri="http://schemas.openxmlformats.org/drawingml/2006/picture">
+                <pic:pic xmlns:pic="http://schemas.openxmlformats.org/drawingml/2006/picture">
+                  <pic:nvPicPr>
+                    <pic:cNvPr id="0" name="Picture 1" descr="Man"/>
+                    <pic:cNvPicPr>
+                      <a:picLocks noChangeAspect="1" noChangeArrowheads="1"/>
+                    </pic:cNvPicPr>
+                  </pic:nvPicPr>
+                  <pic:blipFill>
+                    <a:blip r:embed="rId11" cstate="print">
+                      <a:extLst>
+                        <a:ext uri="{28A0092B-C50C-407E-A947-70E740481C1C}">
+                          <a14:useLocalDpi xmlns:a14="http://schemas.microsoft.com/office/drawing/2010/main" val="0"/>
+                        </a:ext>
+                      </a:extLst>
+                    </a:blip>
+                    <a:srcRect/>
+                    <a:stretch>
+                      <a:fillRect/>
+                    </a:stretch>
+                  </pic:blipFill>
+                  <pic:spPr bwMode="auto">
+                    <a:xfrm>
+                      <a:off x="0" y="0"/>
+                      <a:ext cx="199390" cy="199390"/>
+                    </a:xfrm>
+                    <a:prstGeom prst="rect">
+                      <a:avLst/>
+                    </a:prstGeom>
+                    <a:noFill/>
+                    <a:ln>
+                      <a:noFill/>
+                    </a:ln>
+                  </pic:spPr>
+                </pic:pic>
+              </a:graphicData>
+            </a:graphic>
+            <wp14:sizeRelH relativeFrom="margin">
+              <wp14:pctWidth>0</wp14:pctWidth>
+            </wp14:sizeRelH>
+            <wp14:sizeRelV relativeFrom="margin">
+              <wp14:pctHeight>0</wp14:pctHeight>
+            </wp14:sizeRelV>
+          </wp:anchor>
+        </w:drawing>
+      </w:r>
+      <w:r>
+        <w:rPr>
+          <w:noProof/>
+        </w:rPr>
         <mc:AlternateContent>
           <mc:Choice Requires="wps">
             <w:drawing>
-              <wp:anchor distT="0" distB="0" distL="114300" distR="114300" simplePos="0" relativeHeight="251697152" behindDoc="1" locked="0" layoutInCell="1" allowOverlap="1" wp14:anchorId="3478567C" wp14:editId="079A9151">
+              <wp:anchor distT="0" distB="0" distL="114300" distR="114300" simplePos="0" relativeHeight="251697152" behindDoc="1" locked="0" layoutInCell="1" allowOverlap="1" wp14:anchorId="4465A181" wp14:editId="09F1B752">
                 <wp:simplePos x="0" y="0"/>
                 <wp:positionH relativeFrom="margin">
                   <wp:posOffset>2597748</wp:posOffset>
@@ -1727,7 +1865,7 @@
           </mc:Choice>
           <mc:Fallback>
             <w:pict>
-              <v:roundrect w14:anchorId="1099FE77" id="Rounded Rectangle 3" o:spid="_x0000_s1026" style="position:absolute;margin-left:204.55pt;margin-top:18.2pt;width:117.65pt;height:22.1pt;z-index:-251619328;visibility:visible;mso-wrap-style:square;mso-width-percent:0;mso-wrap-distance-left:9pt;mso-wrap-distance-top:0;mso-wrap-distance-right:9pt;mso-wrap-distance-bottom:0;mso-position-horizontal:absolute;mso-position-horizontal-relative:margin;mso-position-vertical:absolute;mso-position-vertical-relative:text;mso-width-percent:0;mso-width-relative:margin;v-text-anchor:middle" arcsize="10923f" o:gfxdata="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" fillcolor="#ffc000 [3207]" strokecolor="red" strokeweight="2.25pt">
+              <v:roundrect w14:anchorId="45969A0D" id="Rounded Rectangle 3" o:spid="_x0000_s1026" style="position:absolute;margin-left:204.55pt;margin-top:18.2pt;width:117.65pt;height:22.1pt;z-index:-251619328;visibility:visible;mso-wrap-style:square;mso-width-percent:0;mso-wrap-distance-left:9pt;mso-wrap-distance-top:0;mso-wrap-distance-right:9pt;mso-wrap-distance-bottom:0;mso-position-horizontal:absolute;mso-position-horizontal-relative:margin;mso-position-vertical:absolute;mso-position-vertical-relative:text;mso-width-percent:0;mso-width-relative:margin;v-text-anchor:middle" arcsize="10923f" o:gfxdata="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" fillcolor="#ffc000 [3207]" strokecolor="red" strokeweight="2.25pt">
                 <v:stroke joinstyle="miter"/>
                 <w10:wrap anchorx="margin"/>
               </v:roundrect>
@@ -1736,67 +1874,6 @@
         </mc:AlternateContent>
       </w:r>
       <w:r>
-        <w:rPr>
-          <w:noProof/>
-        </w:rPr>
-        <w:drawing>
-          <wp:anchor distT="0" distB="0" distL="114300" distR="114300" simplePos="0" relativeHeight="251699200" behindDoc="1" locked="0" layoutInCell="1" allowOverlap="1" wp14:anchorId="4FC581BA" wp14:editId="670EAA57">
-            <wp:simplePos x="0" y="0"/>
-            <wp:positionH relativeFrom="column">
-              <wp:posOffset>2658477</wp:posOffset>
-            </wp:positionH>
-            <wp:positionV relativeFrom="paragraph">
-              <wp:posOffset>259147</wp:posOffset>
-            </wp:positionV>
-            <wp:extent cx="236220" cy="236220"/>
-            <wp:effectExtent l="0" t="0" r="0" b="0"/>
-            <wp:wrapNone/>
-            <wp:docPr id="11" name="Picture 11" descr="Fraud"/>
-            <wp:cNvGraphicFramePr>
-              <a:graphicFrameLocks xmlns:a="http://schemas.openxmlformats.org/drawingml/2006/main" noChangeAspect="1"/>
-            </wp:cNvGraphicFramePr>
-            <a:graphic xmlns:a="http://schemas.openxmlformats.org/drawingml/2006/main">
-              <a:graphicData uri="http://schemas.openxmlformats.org/drawingml/2006/picture">
-                <pic:pic xmlns:pic="http://schemas.openxmlformats.org/drawingml/2006/picture">
-                  <pic:nvPicPr>
-                    <pic:cNvPr id="0" name="Picture 18" descr="Fraud"/>
-                    <pic:cNvPicPr>
-                      <a:picLocks noChangeAspect="1" noChangeArrowheads="1"/>
-                    </pic:cNvPicPr>
-                  </pic:nvPicPr>
-                  <pic:blipFill>
-                    <a:blip r:embed="rId10" cstate="print">
-                      <a:extLst>
-                        <a:ext uri="{28A0092B-C50C-407E-A947-70E740481C1C}">
-                          <a14:useLocalDpi xmlns:a14="http://schemas.microsoft.com/office/drawing/2010/main" val="0"/>
-                        </a:ext>
-                      </a:extLst>
-                    </a:blip>
-                    <a:srcRect/>
-                    <a:stretch>
-                      <a:fillRect/>
-                    </a:stretch>
-                  </pic:blipFill>
-                  <pic:spPr bwMode="auto">
-                    <a:xfrm>
-                      <a:off x="0" y="0"/>
-                      <a:ext cx="236220" cy="236220"/>
-                    </a:xfrm>
-                    <a:prstGeom prst="rect">
-                      <a:avLst/>
-                    </a:prstGeom>
-                    <a:noFill/>
-                    <a:ln>
-                      <a:noFill/>
-                    </a:ln>
-                  </pic:spPr>
-                </pic:pic>
-              </a:graphicData>
-            </a:graphic>
-          </wp:anchor>
-        </w:drawing>
-      </w:r>
-      <w:r>
         <w:t xml:space="preserve">                      </w:t>
       </w:r>
       <w:r>
@@ -1852,7 +1929,7 @@
           <w:szCs w:val="24"/>
         </w:rPr>
         <w:drawing>
-          <wp:anchor distT="0" distB="0" distL="114300" distR="114300" simplePos="0" relativeHeight="251698176" behindDoc="1" locked="0" layoutInCell="1" allowOverlap="1" wp14:anchorId="38A7E10C" wp14:editId="1B71697F">
+          <wp:anchor distT="0" distB="0" distL="114300" distR="114300" simplePos="0" relativeHeight="251698176" behindDoc="1" locked="0" layoutInCell="1" allowOverlap="1" wp14:anchorId="7D39BD8A" wp14:editId="2B294BCC">
             <wp:simplePos x="0" y="0"/>
             <wp:positionH relativeFrom="column">
               <wp:posOffset>3909060</wp:posOffset>
@@ -1930,11 +2007,10 @@
       <w:r>
         <w:tab/>
       </w:r>
-    </w:p>
-    <w:p>
       <w:bookmarkStart w:id="0" w:name="_GoBack"/>
       <w:bookmarkEnd w:id="0"/>
     </w:p>
+    <w:p/>
     <w:p/>
     <w:p/>
     <w:p>
@@ -2062,7 +2138,7 @@
                     </pic:cNvPicPr>
                   </pic:nvPicPr>
                   <pic:blipFill>
-                    <a:blip r:embed="rId10" cstate="print">
+                    <a:blip r:embed="rId12" cstate="print">
                       <a:extLst>
                         <a:ext uri="{28A0092B-C50C-407E-A947-70E740481C1C}">
                           <a14:useLocalDpi xmlns:a14="http://schemas.microsoft.com/office/drawing/2010/main" val="0"/>
@@ -2311,7 +2387,7 @@
                     </pic:cNvPicPr>
                   </pic:nvPicPr>
                   <pic:blipFill>
-                    <a:blip r:embed="rId11" cstate="print">
+                    <a:blip r:embed="rId13" cstate="print">
                       <a:extLst>
                         <a:ext uri="{28A0092B-C50C-407E-A947-70E740481C1C}">
                           <a14:useLocalDpi xmlns:a14="http://schemas.microsoft.com/office/drawing/2010/main" val="0"/>

</xml_diff>

<commit_message>
added new labels in display entry function created print function
</commit_message>
<xml_diff>
--- a/Electrica/Templates_2.docx
+++ b/Electrica/Templates_2.docx
@@ -3004,8 +3004,6 @@
         </w:rPr>
         <w:br/>
       </w:r>
-      <w:bookmarkStart w:id="0" w:name="_GoBack"/>
-      <w:bookmarkEnd w:id="0"/>
       <w:r>
         <w:rPr>
           <w:sz w:val="26"/>
@@ -3023,6 +3021,7 @@
     </w:p>
     <w:p>
       <w:pPr>
+        <w:jc w:val="both"/>
         <w:rPr>
           <w:b/>
           <w:sz w:val="26"/>
@@ -3198,28 +3197,193 @@
           <w:sz w:val="26"/>
         </w:rPr>
         <w:br/>
-        <w:t xml:space="preserve">                                                                                    </w:t>
-      </w:r>
-      <w:r>
-        <w:rPr>
+        <w:t xml:space="preserve">                                                                                      </w:t>
+      </w:r>
+      <w:r>
+        <w:rPr>
+          <w:b/>
           <w:sz w:val="26"/>
         </w:rPr>
-        <w:t xml:space="preserve">  </w:t>
-      </w:r>
-      <w:r>
+        <w:t xml:space="preserve"> MAIL</w:t>
+      </w:r>
+    </w:p>
+    <w:p>
+      <w:pPr>
         <w:rPr>
           <w:b/>
           <w:sz w:val="26"/>
         </w:rPr>
+      </w:pPr>
+      <w:r>
+        <w:rPr>
+          <w:b/>
+          <w:sz w:val="26"/>
+        </w:rPr>
+        <w:lastRenderedPageBreak/>
         <w:t xml:space="preserve"> </w:t>
       </w:r>
-      <w:r>
+    </w:p>
+    <w:p>
+      <w:pPr>
         <w:rPr>
           <w:b/>
           <w:sz w:val="26"/>
         </w:rPr>
-        <w:t>MAIL</w:t>
-      </w:r>
+      </w:pPr>
+      <w:bookmarkStart w:id="0" w:name="_GoBack"/>
+      <w:bookmarkEnd w:id="0"/>
+      <w:r>
+        <w:rPr>
+          <w:b/>
+          <w:noProof/>
+          <w:sz w:val="26"/>
+        </w:rPr>
+        <mc:AlternateContent>
+          <mc:Choice Requires="wps">
+            <w:drawing>
+              <wp:anchor distT="0" distB="0" distL="114300" distR="114300" simplePos="0" relativeHeight="251708416" behindDoc="1" locked="0" layoutInCell="1" allowOverlap="1">
+                <wp:simplePos x="0" y="0"/>
+                <wp:positionH relativeFrom="column">
+                  <wp:posOffset>2393731</wp:posOffset>
+                </wp:positionH>
+                <wp:positionV relativeFrom="paragraph">
+                  <wp:posOffset>242898</wp:posOffset>
+                </wp:positionV>
+                <wp:extent cx="1468821" cy="349250"/>
+                <wp:effectExtent l="19050" t="19050" r="17145" b="12700"/>
+                <wp:wrapNone/>
+                <wp:docPr id="31" name="Rounded Rectangle 31"/>
+                <wp:cNvGraphicFramePr/>
+                <a:graphic xmlns:a="http://schemas.openxmlformats.org/drawingml/2006/main">
+                  <a:graphicData uri="http://schemas.microsoft.com/office/word/2010/wordprocessingShape">
+                    <wps:wsp>
+                      <wps:cNvSpPr/>
+                      <wps:spPr>
+                        <a:xfrm>
+                          <a:off x="0" y="0"/>
+                          <a:ext cx="1468821" cy="349250"/>
+                        </a:xfrm>
+                        <a:prstGeom prst="roundRect">
+                          <a:avLst/>
+                        </a:prstGeom>
+                        <a:solidFill>
+                          <a:srgbClr val="002060"/>
+                        </a:solidFill>
+                        <a:ln w="28575">
+                          <a:solidFill>
+                            <a:srgbClr val="00B0F0"/>
+                          </a:solidFill>
+                        </a:ln>
+                      </wps:spPr>
+                      <wps:style>
+                        <a:lnRef idx="2">
+                          <a:schemeClr val="accent1">
+                            <a:shade val="50000"/>
+                          </a:schemeClr>
+                        </a:lnRef>
+                        <a:fillRef idx="1">
+                          <a:schemeClr val="accent1"/>
+                        </a:fillRef>
+                        <a:effectRef idx="0">
+                          <a:schemeClr val="accent1"/>
+                        </a:effectRef>
+                        <a:fontRef idx="minor">
+                          <a:schemeClr val="lt1"/>
+                        </a:fontRef>
+                      </wps:style>
+                      <wps:txbx>
+                        <w:txbxContent>
+                          <w:p>
+                            <w:pPr>
+                              <w:jc w:val="center"/>
+                            </w:pPr>
+                          </w:p>
+                        </w:txbxContent>
+                      </wps:txbx>
+                      <wps:bodyPr rot="0" spcFirstLastPara="0" vertOverflow="overflow" horzOverflow="overflow" vert="horz" wrap="square" lIns="91440" tIns="45720" rIns="91440" bIns="45720" numCol="1" spcCol="0" rtlCol="0" fromWordArt="0" anchor="ctr" anchorCtr="0" forceAA="0" compatLnSpc="1">
+                        <a:prstTxWarp prst="textNoShape">
+                          <a:avLst/>
+                        </a:prstTxWarp>
+                        <a:noAutofit/>
+                      </wps:bodyPr>
+                    </wps:wsp>
+                  </a:graphicData>
+                </a:graphic>
+                <wp14:sizeRelH relativeFrom="margin">
+                  <wp14:pctWidth>0</wp14:pctWidth>
+                </wp14:sizeRelH>
+                <wp14:sizeRelV relativeFrom="margin">
+                  <wp14:pctHeight>0</wp14:pctHeight>
+                </wp14:sizeRelV>
+              </wp:anchor>
+            </w:drawing>
+          </mc:Choice>
+          <mc:Fallback>
+            <w:pict>
+              <v:roundrect id="Rounded Rectangle 31" o:spid="_x0000_s1026" style="position:absolute;margin-left:188.5pt;margin-top:19.15pt;width:115.65pt;height:27.5pt;z-index:-251608064;visibility:visible;mso-wrap-style:square;mso-width-percent:0;mso-height-percent:0;mso-wrap-distance-left:9pt;mso-wrap-distance-top:0;mso-wrap-distance-right:9pt;mso-wrap-distance-bottom:0;mso-position-horizontal:absolute;mso-position-horizontal-relative:text;mso-position-vertical:absolute;mso-position-vertical-relative:text;mso-width-percent:0;mso-height-percent:0;mso-width-relative:margin;mso-height-relative:margin;v-text-anchor:middle" arcsize="10923f" o:gfxdata="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" fillcolor="#002060" strokecolor="#00b0f0" strokeweight="2.25pt">
+                <v:stroke joinstyle="miter"/>
+                <v:textbox>
+                  <w:txbxContent>
+                    <w:p>
+                      <w:pPr>
+                        <w:jc w:val="center"/>
+                      </w:pPr>
+                    </w:p>
+                  </w:txbxContent>
+                </v:textbox>
+              </v:roundrect>
+            </w:pict>
+          </mc:Fallback>
+        </mc:AlternateContent>
+      </w:r>
+    </w:p>
+    <w:p>
+      <w:pPr>
+        <w:rPr>
+          <w:b/>
+          <w:sz w:val="26"/>
+        </w:rPr>
+      </w:pPr>
+      <w:r>
+        <w:rPr>
+          <w:b/>
+          <w:color w:val="FFFFFF" w:themeColor="background1"/>
+          <w:sz w:val="26"/>
+        </w:rPr>
+        <w:t xml:space="preserve">                                                                   </w:t>
+      </w:r>
+      <w:r>
+        <w:rPr>
+          <w:b/>
+          <w:color w:val="FFFFFF" w:themeColor="background1"/>
+          <w:sz w:val="26"/>
+        </w:rPr>
+        <w:t>CON_</w:t>
+      </w:r>
+      <w:r>
+        <w:rPr>
+          <w:b/>
+          <w:color w:val="FFFFFF" w:themeColor="background1"/>
+          <w:sz w:val="26"/>
+        </w:rPr>
+        <w:t xml:space="preserve">ID : </w:t>
+      </w:r>
+      <w:r>
+        <w:rPr>
+          <w:b/>
+          <w:color w:val="FFFFFF" w:themeColor="background1"/>
+          <w:sz w:val="26"/>
+        </w:rPr>
+        <w:t xml:space="preserve"> </w:t>
+      </w:r>
+    </w:p>
+    <w:p>
+      <w:pPr>
+        <w:rPr>
+          <w:b/>
+          <w:sz w:val="26"/>
+        </w:rPr>
+      </w:pPr>
     </w:p>
     <w:sectPr>
       <w:pgSz w:w="12240" w:h="15840"/>

</xml_diff>

<commit_message>
created update entry delete entry fucntion
</commit_message>
<xml_diff>
--- a/Electrica/Templates_2.docx
+++ b/Electrica/Templates_2.docx
@@ -4097,6 +4097,73 @@
         <w:rPr>
           <w:noProof/>
         </w:rPr>
+        <w:drawing>
+          <wp:anchor distT="0" distB="0" distL="114300" distR="114300" simplePos="0" relativeHeight="251720704" behindDoc="1" locked="0" layoutInCell="1" allowOverlap="1" wp14:anchorId="4A7E1D50" wp14:editId="633758EE">
+            <wp:simplePos x="0" y="0"/>
+            <wp:positionH relativeFrom="column">
+              <wp:posOffset>2665413</wp:posOffset>
+            </wp:positionH>
+            <wp:positionV relativeFrom="paragraph">
+              <wp:posOffset>271145</wp:posOffset>
+            </wp:positionV>
+            <wp:extent cx="209550" cy="209550"/>
+            <wp:effectExtent l="0" t="0" r="0" b="0"/>
+            <wp:wrapNone/>
+            <wp:docPr id="38" name="Picture 38" descr="Trash free icon"/>
+            <wp:cNvGraphicFramePr>
+              <a:graphicFrameLocks xmlns:a="http://schemas.openxmlformats.org/drawingml/2006/main" noChangeAspect="1"/>
+            </wp:cNvGraphicFramePr>
+            <a:graphic xmlns:a="http://schemas.openxmlformats.org/drawingml/2006/main">
+              <a:graphicData uri="http://schemas.openxmlformats.org/drawingml/2006/picture">
+                <pic:pic xmlns:pic="http://schemas.openxmlformats.org/drawingml/2006/picture">
+                  <pic:nvPicPr>
+                    <pic:cNvPr id="0" name="Picture 1" descr="Trash free icon"/>
+                    <pic:cNvPicPr>
+                      <a:picLocks noChangeAspect="1" noChangeArrowheads="1"/>
+                    </pic:cNvPicPr>
+                  </pic:nvPicPr>
+                  <pic:blipFill>
+                    <a:blip r:embed="rId21" cstate="print">
+                      <a:extLst>
+                        <a:ext uri="{28A0092B-C50C-407E-A947-70E740481C1C}">
+                          <a14:useLocalDpi xmlns:a14="http://schemas.microsoft.com/office/drawing/2010/main" val="0"/>
+                        </a:ext>
+                      </a:extLst>
+                    </a:blip>
+                    <a:srcRect/>
+                    <a:stretch>
+                      <a:fillRect/>
+                    </a:stretch>
+                  </pic:blipFill>
+                  <pic:spPr bwMode="auto">
+                    <a:xfrm>
+                      <a:off x="0" y="0"/>
+                      <a:ext cx="209550" cy="209550"/>
+                    </a:xfrm>
+                    <a:prstGeom prst="rect">
+                      <a:avLst/>
+                    </a:prstGeom>
+                    <a:noFill/>
+                    <a:ln>
+                      <a:noFill/>
+                    </a:ln>
+                  </pic:spPr>
+                </pic:pic>
+              </a:graphicData>
+            </a:graphic>
+            <wp14:sizeRelH relativeFrom="margin">
+              <wp14:pctWidth>0</wp14:pctWidth>
+            </wp14:sizeRelH>
+            <wp14:sizeRelV relativeFrom="margin">
+              <wp14:pctHeight>0</wp14:pctHeight>
+            </wp14:sizeRelV>
+          </wp:anchor>
+        </w:drawing>
+      </w:r>
+      <w:r>
+        <w:rPr>
+          <w:noProof/>
+        </w:rPr>
         <mc:AlternateContent>
           <mc:Choice Requires="wps">
             <w:drawing>
@@ -4174,7 +4241,7 @@
           </mc:Choice>
           <mc:Fallback>
             <w:pict>
-              <v:roundrect w14:anchorId="39D0972C" id="Rounded Rectangle 33" o:spid="_x0000_s1026" style="position:absolute;margin-left:205.1pt;margin-top:18.9pt;width:117.65pt;height:22.1pt;z-index:-251597824;visibility:visible;mso-wrap-style:square;mso-width-percent:0;mso-wrap-distance-left:9pt;mso-wrap-distance-top:0;mso-wrap-distance-right:9pt;mso-wrap-distance-bottom:0;mso-position-horizontal:absolute;mso-position-horizontal-relative:margin;mso-position-vertical:absolute;mso-position-vertical-relative:text;mso-width-percent:0;mso-width-relative:margin;v-text-anchor:middle" arcsize="10923f" o:gfxdata="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" fillcolor="#fb4747" strokecolor="#002060" strokeweight="2.25pt">
+              <v:roundrect w14:anchorId="24D0159F" id="Rounded Rectangle 33" o:spid="_x0000_s1026" style="position:absolute;margin-left:205.1pt;margin-top:18.9pt;width:117.65pt;height:22.1pt;z-index:-251597824;visibility:visible;mso-wrap-style:square;mso-width-percent:0;mso-wrap-distance-left:9pt;mso-wrap-distance-top:0;mso-wrap-distance-right:9pt;mso-wrap-distance-bottom:0;mso-position-horizontal:absolute;mso-position-horizontal-relative:margin;mso-position-vertical:absolute;mso-position-vertical-relative:text;mso-width-percent:0;mso-width-relative:margin;v-text-anchor:middle" arcsize="10923f" o:gfxdata="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" fillcolor="#fb4747" strokecolor="#002060" strokeweight="2.25pt">
                 <v:stroke joinstyle="miter"/>
                 <w10:wrap anchorx="margin"/>
               </v:roundrect>

</xml_diff>

<commit_message>
exceptions handled in editwindow
</commit_message>
<xml_diff>
--- a/Electrica/Templates_2.docx
+++ b/Electrica/Templates_2.docx
@@ -4081,8 +4081,6 @@
           <w:tab w:val="left" w:pos="4680"/>
         </w:tabs>
       </w:pPr>
-      <w:bookmarkStart w:id="0" w:name="_GoBack"/>
-      <w:bookmarkEnd w:id="0"/>
     </w:p>
     <w:p>
       <w:pPr>
@@ -4333,7 +4331,6 @@
         </w:tabs>
         <w:rPr>
           <w:b/>
-          <w:noProof/>
           <w:sz w:val="24"/>
           <w:szCs w:val="24"/>
         </w:rPr>
@@ -4354,16 +4351,267 @@
           <w:sz w:val="24"/>
           <w:szCs w:val="24"/>
         </w:rPr>
-        <w:t xml:space="preserve">    DELETE</w:t>
-      </w:r>
-      <w:r>
-        <w:rPr>
-          <w:b/>
-          <w:noProof/>
-          <w:sz w:val="24"/>
-          <w:szCs w:val="24"/>
-        </w:rPr>
-        <w:t xml:space="preserve"> DETAILS</w:t>
+        <w:t xml:space="preserve">    DELETE DETAILS</w:t>
+      </w:r>
+      <w:r>
+        <w:rPr>
+          <w:b/>
+          <w:sz w:val="24"/>
+          <w:szCs w:val="24"/>
+        </w:rPr>
+        <w:tab/>
+      </w:r>
+    </w:p>
+    <w:p>
+      <w:pPr>
+        <w:tabs>
+          <w:tab w:val="center" w:pos="4680"/>
+        </w:tabs>
+        <w:rPr>
+          <w:b/>
+          <w:sz w:val="24"/>
+          <w:szCs w:val="24"/>
+        </w:rPr>
+      </w:pPr>
+    </w:p>
+    <w:p>
+      <w:pPr>
+        <w:tabs>
+          <w:tab w:val="center" w:pos="4680"/>
+        </w:tabs>
+        <w:rPr>
+          <w:b/>
+          <w:sz w:val="24"/>
+          <w:szCs w:val="24"/>
+        </w:rPr>
+      </w:pPr>
+    </w:p>
+    <w:p>
+      <w:pPr>
+        <w:tabs>
+          <w:tab w:val="center" w:pos="4680"/>
+        </w:tabs>
+        <w:rPr>
+          <w:b/>
+          <w:sz w:val="24"/>
+          <w:szCs w:val="24"/>
+        </w:rPr>
+      </w:pPr>
+    </w:p>
+    <w:p>
+      <w:pPr>
+        <w:tabs>
+          <w:tab w:val="left" w:pos="4680"/>
+        </w:tabs>
+      </w:pPr>
+    </w:p>
+    <w:p>
+      <w:pPr>
+        <w:tabs>
+          <w:tab w:val="center" w:pos="4680"/>
+        </w:tabs>
+        <w:rPr>
+          <w:noProof/>
+        </w:rPr>
+      </w:pPr>
+      <w:r>
+        <w:rPr>
+          <w:noProof/>
+        </w:rPr>
+        <w:drawing>
+          <wp:anchor distT="0" distB="0" distL="114300" distR="114300" simplePos="0" relativeHeight="251723776" behindDoc="1" locked="0" layoutInCell="1" allowOverlap="1" wp14:anchorId="3B0A13A3" wp14:editId="0CA03A45">
+            <wp:simplePos x="0" y="0"/>
+            <wp:positionH relativeFrom="margin">
+              <wp:posOffset>2707640</wp:posOffset>
+            </wp:positionH>
+            <wp:positionV relativeFrom="paragraph">
+              <wp:posOffset>275590</wp:posOffset>
+            </wp:positionV>
+            <wp:extent cx="226060" cy="226060"/>
+            <wp:effectExtent l="0" t="0" r="2540" b="2540"/>
+            <wp:wrapNone/>
+            <wp:docPr id="45" name="Picture 45" descr="Submit"/>
+            <wp:cNvGraphicFramePr>
+              <a:graphicFrameLocks xmlns:a="http://schemas.openxmlformats.org/drawingml/2006/main" noChangeAspect="1"/>
+            </wp:cNvGraphicFramePr>
+            <a:graphic xmlns:a="http://schemas.openxmlformats.org/drawingml/2006/main">
+              <a:graphicData uri="http://schemas.openxmlformats.org/drawingml/2006/picture">
+                <pic:pic xmlns:pic="http://schemas.openxmlformats.org/drawingml/2006/picture">
+                  <pic:nvPicPr>
+                    <pic:cNvPr id="0" name="Picture 1" descr="Submit"/>
+                    <pic:cNvPicPr>
+                      <a:picLocks noChangeAspect="1" noChangeArrowheads="1"/>
+                    </pic:cNvPicPr>
+                  </pic:nvPicPr>
+                  <pic:blipFill>
+                    <a:blip r:embed="rId22" cstate="print">
+                      <a:extLst>
+                        <a:ext uri="{28A0092B-C50C-407E-A947-70E740481C1C}">
+                          <a14:useLocalDpi xmlns:a14="http://schemas.microsoft.com/office/drawing/2010/main" val="0"/>
+                        </a:ext>
+                      </a:extLst>
+                    </a:blip>
+                    <a:srcRect/>
+                    <a:stretch>
+                      <a:fillRect/>
+                    </a:stretch>
+                  </pic:blipFill>
+                  <pic:spPr bwMode="auto">
+                    <a:xfrm>
+                      <a:off x="0" y="0"/>
+                      <a:ext cx="226060" cy="226060"/>
+                    </a:xfrm>
+                    <a:prstGeom prst="rect">
+                      <a:avLst/>
+                    </a:prstGeom>
+                    <a:noFill/>
+                    <a:ln>
+                      <a:noFill/>
+                    </a:ln>
+                  </pic:spPr>
+                </pic:pic>
+              </a:graphicData>
+            </a:graphic>
+            <wp14:sizeRelH relativeFrom="margin">
+              <wp14:pctWidth>0</wp14:pctWidth>
+            </wp14:sizeRelH>
+            <wp14:sizeRelV relativeFrom="margin">
+              <wp14:pctHeight>0</wp14:pctHeight>
+            </wp14:sizeRelV>
+          </wp:anchor>
+        </w:drawing>
+      </w:r>
+      <w:r>
+        <w:rPr>
+          <w:noProof/>
+        </w:rPr>
+        <mc:AlternateContent>
+          <mc:Choice Requires="wps">
+            <w:drawing>
+              <wp:anchor distT="0" distB="0" distL="114300" distR="114300" simplePos="0" relativeHeight="251722752" behindDoc="1" locked="0" layoutInCell="1" allowOverlap="1" wp14:anchorId="4D202212" wp14:editId="64C7D837">
+                <wp:simplePos x="0" y="0"/>
+                <wp:positionH relativeFrom="margin">
+                  <wp:posOffset>2605405</wp:posOffset>
+                </wp:positionH>
+                <wp:positionV relativeFrom="paragraph">
+                  <wp:posOffset>238760</wp:posOffset>
+                </wp:positionV>
+                <wp:extent cx="986790" cy="280670"/>
+                <wp:effectExtent l="57150" t="57150" r="0" b="62230"/>
+                <wp:wrapNone/>
+                <wp:docPr id="35" name="Rounded Rectangle 35"/>
+                <wp:cNvGraphicFramePr/>
+                <a:graphic xmlns:a="http://schemas.openxmlformats.org/drawingml/2006/main">
+                  <a:graphicData uri="http://schemas.microsoft.com/office/word/2010/wordprocessingShape">
+                    <wps:wsp>
+                      <wps:cNvSpPr/>
+                      <wps:spPr>
+                        <a:xfrm>
+                          <a:off x="0" y="0"/>
+                          <a:ext cx="986790" cy="280670"/>
+                        </a:xfrm>
+                        <a:prstGeom prst="roundRect">
+                          <a:avLst>
+                            <a:gd name="adj" fmla="val 50000"/>
+                          </a:avLst>
+                        </a:prstGeom>
+                        <a:solidFill>
+                          <a:srgbClr val="00B050"/>
+                        </a:solidFill>
+                        <a:ln w="28575">
+                          <a:solidFill>
+                            <a:srgbClr val="1E5F01"/>
+                          </a:solidFill>
+                        </a:ln>
+                        <a:scene3d>
+                          <a:camera prst="orthographicFront"/>
+                          <a:lightRig rig="threePt" dir="t"/>
+                        </a:scene3d>
+                        <a:sp3d>
+                          <a:bevelT/>
+                        </a:sp3d>
+                      </wps:spPr>
+                      <wps:style>
+                        <a:lnRef idx="2">
+                          <a:schemeClr val="accent4">
+                            <a:shade val="50000"/>
+                          </a:schemeClr>
+                        </a:lnRef>
+                        <a:fillRef idx="1">
+                          <a:schemeClr val="accent4"/>
+                        </a:fillRef>
+                        <a:effectRef idx="0">
+                          <a:schemeClr val="accent4"/>
+                        </a:effectRef>
+                        <a:fontRef idx="minor">
+                          <a:schemeClr val="lt1"/>
+                        </a:fontRef>
+                      </wps:style>
+                      <wps:bodyPr rot="0" spcFirstLastPara="0" vertOverflow="overflow" horzOverflow="overflow" vert="horz" wrap="square" lIns="91440" tIns="45720" rIns="91440" bIns="45720" numCol="1" spcCol="0" rtlCol="0" fromWordArt="0" anchor="ctr" anchorCtr="0" forceAA="0" compatLnSpc="1">
+                        <a:prstTxWarp prst="textNoShape">
+                          <a:avLst/>
+                        </a:prstTxWarp>
+                        <a:noAutofit/>
+                      </wps:bodyPr>
+                    </wps:wsp>
+                  </a:graphicData>
+                </a:graphic>
+                <wp14:sizeRelH relativeFrom="margin">
+                  <wp14:pctWidth>0</wp14:pctWidth>
+                </wp14:sizeRelH>
+              </wp:anchor>
+            </w:drawing>
+          </mc:Choice>
+          <mc:Fallback>
+            <w:pict>
+              <v:roundrect w14:anchorId="2E4A1205" id="Rounded Rectangle 35" o:spid="_x0000_s1026" style="position:absolute;margin-left:205.15pt;margin-top:18.8pt;width:77.7pt;height:22.1pt;z-index:-251593728;visibility:visible;mso-wrap-style:square;mso-width-percent:0;mso-wrap-distance-left:9pt;mso-wrap-distance-top:0;mso-wrap-distance-right:9pt;mso-wrap-distance-bottom:0;mso-position-horizontal:absolute;mso-position-horizontal-relative:margin;mso-position-vertical:absolute;mso-position-vertical-relative:text;mso-width-percent:0;mso-width-relative:margin;v-text-anchor:middle" arcsize=".5" o:gfxdata="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" fillcolor="#00b050" strokecolor="#1e5f01" strokeweight="2.25pt">
+                <v:stroke joinstyle="miter"/>
+                <w10:wrap anchorx="margin"/>
+              </v:roundrect>
+            </w:pict>
+          </mc:Fallback>
+        </mc:AlternateContent>
+      </w:r>
+      <w:r>
+        <w:t xml:space="preserve">                      </w:t>
+      </w:r>
+      <w:r>
+        <w:rPr>
+          <w:noProof/>
+        </w:rPr>
+        <w:t xml:space="preserve">                                              </w:t>
+      </w:r>
+      <w:bookmarkStart w:id="0" w:name="_GoBack"/>
+      <w:bookmarkEnd w:id="0"/>
+    </w:p>
+    <w:p>
+      <w:pPr>
+        <w:tabs>
+          <w:tab w:val="center" w:pos="4680"/>
+        </w:tabs>
+        <w:rPr>
+          <w:b/>
+          <w:sz w:val="24"/>
+          <w:szCs w:val="24"/>
+        </w:rPr>
+      </w:pPr>
+      <w:r>
+        <w:rPr>
+          <w:b/>
+          <w:noProof/>
+          <w:sz w:val="24"/>
+          <w:szCs w:val="24"/>
+        </w:rPr>
+        <w:t xml:space="preserve">                                                                                 </w:t>
+      </w:r>
+      <w:r>
+        <w:rPr>
+          <w:b/>
+          <w:noProof/>
+          <w:sz w:val="24"/>
+          <w:szCs w:val="24"/>
+        </w:rPr>
+        <w:t xml:space="preserve">     SUBMIT </w:t>
       </w:r>
       <w:r>
         <w:rPr>

</xml_diff>

<commit_message>
Created funciton for generating pdf
</commit_message>
<xml_diff>
--- a/Electrica/Templates_2.docx
+++ b/Electrica/Templates_2.docx
@@ -2512,8 +2512,6 @@
         </w:rPr>
         <w:t xml:space="preserve">                                              </w:t>
       </w:r>
-      <w:bookmarkStart w:id="0" w:name="_GoBack"/>
-      <w:bookmarkEnd w:id="0"/>
     </w:p>
     <w:p>
       <w:pPr>
@@ -2609,16 +2607,7 @@
           <w:sz w:val="24"/>
           <w:szCs w:val="24"/>
         </w:rPr>
-        <w:t xml:space="preserve">    </w:t>
-      </w:r>
-      <w:r>
-        <w:rPr>
-          <w:b/>
-          <w:noProof/>
-          <w:sz w:val="24"/>
-          <w:szCs w:val="24"/>
-        </w:rPr>
-        <w:t xml:space="preserve">          SEND BILL</w:t>
+        <w:t xml:space="preserve">              SEND BILL</w:t>
       </w:r>
       <w:r>
         <w:rPr>
@@ -5616,10 +5605,7 @@
           <w:tab w:val="center" w:pos="4680"/>
         </w:tabs>
         <w:rPr>
-          <w:b/>
-          <w:noProof/>
-          <w:sz w:val="24"/>
-          <w:szCs w:val="24"/>
+          <w:noProof/>
         </w:rPr>
       </w:pPr>
     </w:p>
@@ -5635,6 +5621,548 @@
           <w:szCs w:val="24"/>
         </w:rPr>
       </w:pPr>
+      <w:r>
+        <w:rPr>
+          <w:b/>
+          <w:noProof/>
+          <w:color w:val="FFFFFF" w:themeColor="background1"/>
+          <w:sz w:val="24"/>
+          <w:szCs w:val="24"/>
+        </w:rPr>
+        <w:t xml:space="preserve">                                                              </w:t>
+      </w:r>
+      <w:r>
+        <w:rPr>
+          <w:b/>
+          <w:noProof/>
+          <w:color w:val="FFFFFF" w:themeColor="background1"/>
+          <w:sz w:val="24"/>
+          <w:szCs w:val="24"/>
+        </w:rPr>
+        <w:t xml:space="preserve">                           NEXT</w:t>
+      </w:r>
+    </w:p>
+    <w:p>
+      <w:pPr>
+        <w:tabs>
+          <w:tab w:val="center" w:pos="4680"/>
+        </w:tabs>
+        <w:rPr>
+          <w:b/>
+          <w:noProof/>
+          <w:sz w:val="24"/>
+          <w:szCs w:val="24"/>
+        </w:rPr>
+      </w:pPr>
+      <w:r>
+        <w:rPr>
+          <w:b/>
+          <w:noProof/>
+          <w:sz w:val="24"/>
+          <w:szCs w:val="24"/>
+        </w:rPr>
+        <mc:AlternateContent>
+          <mc:Choice Requires="wps">
+            <w:drawing>
+              <wp:anchor distT="0" distB="0" distL="114300" distR="114300" simplePos="0" relativeHeight="251740160" behindDoc="1" locked="0" layoutInCell="1" allowOverlap="1" wp14:anchorId="5FA976C2" wp14:editId="033DED16">
+                <wp:simplePos x="0" y="0"/>
+                <wp:positionH relativeFrom="column">
+                  <wp:posOffset>2979420</wp:posOffset>
+                </wp:positionH>
+                <wp:positionV relativeFrom="paragraph">
+                  <wp:posOffset>277495</wp:posOffset>
+                </wp:positionV>
+                <wp:extent cx="610235" cy="219075"/>
+                <wp:effectExtent l="57150" t="57150" r="0" b="66675"/>
+                <wp:wrapNone/>
+                <wp:docPr id="52" name="Pentagon 52"/>
+                <wp:cNvGraphicFramePr/>
+                <a:graphic xmlns:a="http://schemas.openxmlformats.org/drawingml/2006/main">
+                  <a:graphicData uri="http://schemas.microsoft.com/office/word/2010/wordprocessingShape">
+                    <wps:wsp>
+                      <wps:cNvSpPr/>
+                      <wps:spPr>
+                        <a:xfrm>
+                          <a:off x="0" y="0"/>
+                          <a:ext cx="610235" cy="219075"/>
+                        </a:xfrm>
+                        <a:prstGeom prst="homePlate">
+                          <a:avLst>
+                            <a:gd name="adj" fmla="val 28261"/>
+                          </a:avLst>
+                        </a:prstGeom>
+                        <a:solidFill>
+                          <a:srgbClr val="00B0F0"/>
+                        </a:solidFill>
+                        <a:ln w="19050">
+                          <a:solidFill>
+                            <a:srgbClr val="002060"/>
+                          </a:solidFill>
+                        </a:ln>
+                        <a:scene3d>
+                          <a:camera prst="orthographicFront"/>
+                          <a:lightRig rig="threePt" dir="t"/>
+                        </a:scene3d>
+                        <a:sp3d>
+                          <a:bevelT/>
+                        </a:sp3d>
+                      </wps:spPr>
+                      <wps:style>
+                        <a:lnRef idx="2">
+                          <a:schemeClr val="accent4">
+                            <a:shade val="50000"/>
+                          </a:schemeClr>
+                        </a:lnRef>
+                        <a:fillRef idx="1">
+                          <a:schemeClr val="accent4"/>
+                        </a:fillRef>
+                        <a:effectRef idx="0">
+                          <a:schemeClr val="accent4"/>
+                        </a:effectRef>
+                        <a:fontRef idx="minor">
+                          <a:schemeClr val="lt1"/>
+                        </a:fontRef>
+                      </wps:style>
+                      <wps:bodyPr rot="0" spcFirstLastPara="0" vertOverflow="overflow" horzOverflow="overflow" vert="horz" wrap="square" lIns="91440" tIns="45720" rIns="91440" bIns="45720" numCol="1" spcCol="0" rtlCol="0" fromWordArt="0" anchor="ctr" anchorCtr="0" forceAA="0" compatLnSpc="1">
+                        <a:prstTxWarp prst="textNoShape">
+                          <a:avLst/>
+                        </a:prstTxWarp>
+                        <a:noAutofit/>
+                      </wps:bodyPr>
+                    </wps:wsp>
+                  </a:graphicData>
+                </a:graphic>
+                <wp14:sizeRelH relativeFrom="margin">
+                  <wp14:pctWidth>0</wp14:pctWidth>
+                </wp14:sizeRelH>
+              </wp:anchor>
+            </w:drawing>
+          </mc:Choice>
+          <mc:Fallback>
+            <w:pict>
+              <v:shapetype w14:anchorId="2BF42178" id="_x0000_t15" coordsize="21600,21600" o:spt="15" adj="16200" path="m@0,l,,,21600@0,21600,21600,10800xe">
+                <v:stroke joinstyle="miter"/>
+                <v:formulas>
+                  <v:f eqn="val #0"/>
+                  <v:f eqn="prod #0 1 2"/>
+                </v:formulas>
+                <v:path gradientshapeok="t" o:connecttype="custom" o:connectlocs="@1,0;0,10800;@1,21600;21600,10800" o:connectangles="270,180,90,0" textboxrect="0,0,10800,21600;0,0,16200,21600;0,0,21600,21600"/>
+                <v:handles>
+                  <v:h position="#0,topLeft" xrange="0,21600"/>
+                </v:handles>
+              </v:shapetype>
+              <v:shape id="Pentagon 52" o:spid="_x0000_s1026" type="#_x0000_t15" style="position:absolute;margin-left:234.6pt;margin-top:21.85pt;width:48.05pt;height:17.25pt;z-index:-251576320;visibility:visible;mso-wrap-style:square;mso-width-percent:0;mso-wrap-distance-left:9pt;mso-wrap-distance-top:0;mso-wrap-distance-right:9pt;mso-wrap-distance-bottom:0;mso-position-horizontal:absolute;mso-position-horizontal-relative:text;mso-position-vertical:absolute;mso-position-vertical-relative:text;mso-width-percent:0;mso-width-relative:margin;v-text-anchor:middle" o:gfxdata="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" adj="19409" fillcolor="#00b0f0" strokecolor="#002060" strokeweight="1.5pt"/>
+            </w:pict>
+          </mc:Fallback>
+        </mc:AlternateContent>
+      </w:r>
+    </w:p>
+    <w:p>
+      <w:pPr>
+        <w:tabs>
+          <w:tab w:val="left" w:pos="4553"/>
+          <w:tab w:val="left" w:pos="4680"/>
+        </w:tabs>
+        <w:rPr>
+          <w:b/>
+        </w:rPr>
+      </w:pPr>
+      <w:r>
+        <w:rPr>
+          <w:noProof/>
+        </w:rPr>
+        <w:drawing>
+          <wp:anchor distT="0" distB="0" distL="114300" distR="114300" simplePos="0" relativeHeight="251742208" behindDoc="1" locked="0" layoutInCell="1" allowOverlap="1" wp14:anchorId="20E68AA5" wp14:editId="476195F0">
+            <wp:simplePos x="0" y="0"/>
+            <wp:positionH relativeFrom="column">
+              <wp:posOffset>3021330</wp:posOffset>
+            </wp:positionH>
+            <wp:positionV relativeFrom="paragraph">
+              <wp:posOffset>5715</wp:posOffset>
+            </wp:positionV>
+            <wp:extent cx="156987" cy="156210"/>
+            <wp:effectExtent l="0" t="0" r="0" b="0"/>
+            <wp:wrapNone/>
+            <wp:docPr id="56" name="Picture 56" descr="Right arrow"/>
+            <wp:cNvGraphicFramePr>
+              <a:graphicFrameLocks xmlns:a="http://schemas.openxmlformats.org/drawingml/2006/main" noChangeAspect="1"/>
+            </wp:cNvGraphicFramePr>
+            <a:graphic xmlns:a="http://schemas.openxmlformats.org/drawingml/2006/main">
+              <a:graphicData uri="http://schemas.openxmlformats.org/drawingml/2006/picture">
+                <pic:pic xmlns:pic="http://schemas.openxmlformats.org/drawingml/2006/picture">
+                  <pic:nvPicPr>
+                    <pic:cNvPr id="0" name="Picture 3" descr="Right arrow"/>
+                    <pic:cNvPicPr>
+                      <a:picLocks noChangeAspect="1" noChangeArrowheads="1"/>
+                    </pic:cNvPicPr>
+                  </pic:nvPicPr>
+                  <pic:blipFill rotWithShape="1">
+                    <a:blip r:embed="rId27" cstate="print">
+                      <a:extLst>
+                        <a:ext uri="{28A0092B-C50C-407E-A947-70E740481C1C}">
+                          <a14:useLocalDpi xmlns:a14="http://schemas.microsoft.com/office/drawing/2010/main" val="0"/>
+                        </a:ext>
+                      </a:extLst>
+                    </a:blip>
+                    <a:srcRect t="5893" b="7758"/>
+                    <a:stretch/>
+                  </pic:blipFill>
+                  <pic:spPr bwMode="auto">
+                    <a:xfrm>
+                      <a:off x="0" y="0"/>
+                      <a:ext cx="156987" cy="156210"/>
+                    </a:xfrm>
+                    <a:prstGeom prst="rect">
+                      <a:avLst/>
+                    </a:prstGeom>
+                    <a:noFill/>
+                    <a:ln>
+                      <a:noFill/>
+                    </a:ln>
+                    <a:extLst>
+                      <a:ext uri="{53640926-AAD7-44D8-BBD7-CCE9431645EC}">
+                        <a14:shadowObscured xmlns:a14="http://schemas.microsoft.com/office/drawing/2010/main"/>
+                      </a:ext>
+                    </a:extLst>
+                  </pic:spPr>
+                </pic:pic>
+              </a:graphicData>
+            </a:graphic>
+            <wp14:sizeRelH relativeFrom="margin">
+              <wp14:pctWidth>0</wp14:pctWidth>
+            </wp14:sizeRelH>
+            <wp14:sizeRelV relativeFrom="margin">
+              <wp14:pctHeight>0</wp14:pctHeight>
+            </wp14:sizeRelV>
+          </wp:anchor>
+        </w:drawing>
+      </w:r>
+      <w:r>
+        <w:rPr>
+          <w:b/>
+        </w:rPr>
+        <w:tab/>
+      </w:r>
+      <w:r>
+        <w:rPr>
+          <w:b/>
+        </w:rPr>
+        <w:tab/>
+        <w:t xml:space="preserve">       </w:t>
+      </w:r>
+      <w:r>
+        <w:rPr>
+          <w:b/>
+        </w:rPr>
+        <w:t>NEXT</w:t>
+      </w:r>
+    </w:p>
+    <w:p>
+      <w:pPr>
+        <w:tabs>
+          <w:tab w:val="center" w:pos="4680"/>
+        </w:tabs>
+        <w:rPr>
+          <w:noProof/>
+        </w:rPr>
+      </w:pPr>
+      <w:r>
+        <w:t xml:space="preserve">                      </w:t>
+      </w:r>
+      <w:r>
+        <w:rPr>
+          <w:noProof/>
+        </w:rPr>
+        <w:t xml:space="preserve">                                              </w:t>
+      </w:r>
+      <w:r>
+        <w:rPr>
+          <w:b/>
+          <w:sz w:val="24"/>
+          <w:szCs w:val="24"/>
+        </w:rPr>
+        <w:tab/>
+      </w:r>
+    </w:p>
+    <w:p>
+      <w:pPr>
+        <w:tabs>
+          <w:tab w:val="center" w:pos="4680"/>
+        </w:tabs>
+        <w:rPr>
+          <w:b/>
+          <w:noProof/>
+          <w:sz w:val="24"/>
+          <w:szCs w:val="24"/>
+        </w:rPr>
+      </w:pPr>
+      <w:r>
+        <w:rPr>
+          <w:b/>
+          <w:noProof/>
+          <w:color w:val="FFFFFF" w:themeColor="background1"/>
+          <w:sz w:val="24"/>
+          <w:szCs w:val="24"/>
+        </w:rPr>
+        <w:t xml:space="preserve">                                                              </w:t>
+      </w:r>
+      <w:r>
+        <w:rPr>
+          <w:b/>
+          <w:noProof/>
+          <w:color w:val="FFFFFF" w:themeColor="background1"/>
+          <w:sz w:val="24"/>
+          <w:szCs w:val="24"/>
+        </w:rPr>
+        <w:t xml:space="preserve">                           NEXT</w:t>
+      </w:r>
+    </w:p>
+    <w:p>
+      <w:pPr>
+        <w:tabs>
+          <w:tab w:val="center" w:pos="4680"/>
+        </w:tabs>
+        <w:rPr>
+          <w:b/>
+          <w:noProof/>
+          <w:sz w:val="24"/>
+          <w:szCs w:val="24"/>
+        </w:rPr>
+      </w:pPr>
+      <w:r>
+        <w:rPr>
+          <w:b/>
+          <w:noProof/>
+          <w:sz w:val="24"/>
+          <w:szCs w:val="24"/>
+        </w:rPr>
+        <mc:AlternateContent>
+          <mc:Choice Requires="wps">
+            <w:drawing>
+              <wp:anchor distT="0" distB="0" distL="114300" distR="114300" simplePos="0" relativeHeight="251744256" behindDoc="1" locked="0" layoutInCell="1" allowOverlap="1" wp14:anchorId="48F078A4" wp14:editId="4C510EC8">
+                <wp:simplePos x="0" y="0"/>
+                <wp:positionH relativeFrom="column">
+                  <wp:posOffset>2979420</wp:posOffset>
+                </wp:positionH>
+                <wp:positionV relativeFrom="paragraph">
+                  <wp:posOffset>277495</wp:posOffset>
+                </wp:positionV>
+                <wp:extent cx="610235" cy="219075"/>
+                <wp:effectExtent l="57150" t="57150" r="0" b="66675"/>
+                <wp:wrapNone/>
+                <wp:docPr id="57" name="Pentagon 57"/>
+                <wp:cNvGraphicFramePr/>
+                <a:graphic xmlns:a="http://schemas.openxmlformats.org/drawingml/2006/main">
+                  <a:graphicData uri="http://schemas.microsoft.com/office/word/2010/wordprocessingShape">
+                    <wps:wsp>
+                      <wps:cNvSpPr/>
+                      <wps:spPr>
+                        <a:xfrm>
+                          <a:off x="0" y="0"/>
+                          <a:ext cx="610235" cy="219075"/>
+                        </a:xfrm>
+                        <a:prstGeom prst="homePlate">
+                          <a:avLst>
+                            <a:gd name="adj" fmla="val 28261"/>
+                          </a:avLst>
+                        </a:prstGeom>
+                        <a:solidFill>
+                          <a:srgbClr val="00B0F0"/>
+                        </a:solidFill>
+                        <a:ln w="19050">
+                          <a:solidFill>
+                            <a:srgbClr val="002060"/>
+                          </a:solidFill>
+                        </a:ln>
+                        <a:scene3d>
+                          <a:camera prst="orthographicFront"/>
+                          <a:lightRig rig="threePt" dir="t"/>
+                        </a:scene3d>
+                        <a:sp3d>
+                          <a:bevelT/>
+                        </a:sp3d>
+                      </wps:spPr>
+                      <wps:style>
+                        <a:lnRef idx="2">
+                          <a:schemeClr val="accent4">
+                            <a:shade val="50000"/>
+                          </a:schemeClr>
+                        </a:lnRef>
+                        <a:fillRef idx="1">
+                          <a:schemeClr val="accent4"/>
+                        </a:fillRef>
+                        <a:effectRef idx="0">
+                          <a:schemeClr val="accent4"/>
+                        </a:effectRef>
+                        <a:fontRef idx="minor">
+                          <a:schemeClr val="lt1"/>
+                        </a:fontRef>
+                      </wps:style>
+                      <wps:bodyPr rot="0" spcFirstLastPara="0" vertOverflow="overflow" horzOverflow="overflow" vert="horz" wrap="square" lIns="91440" tIns="45720" rIns="91440" bIns="45720" numCol="1" spcCol="0" rtlCol="0" fromWordArt="0" anchor="ctr" anchorCtr="0" forceAA="0" compatLnSpc="1">
+                        <a:prstTxWarp prst="textNoShape">
+                          <a:avLst/>
+                        </a:prstTxWarp>
+                        <a:noAutofit/>
+                      </wps:bodyPr>
+                    </wps:wsp>
+                  </a:graphicData>
+                </a:graphic>
+                <wp14:sizeRelH relativeFrom="margin">
+                  <wp14:pctWidth>0</wp14:pctWidth>
+                </wp14:sizeRelH>
+              </wp:anchor>
+            </w:drawing>
+          </mc:Choice>
+          <mc:Fallback>
+            <w:pict>
+              <v:shape w14:anchorId="1934350B" id="Pentagon 57" o:spid="_x0000_s1026" type="#_x0000_t15" style="position:absolute;margin-left:234.6pt;margin-top:21.85pt;width:48.05pt;height:17.25pt;z-index:-251572224;visibility:visible;mso-wrap-style:square;mso-width-percent:0;mso-wrap-distance-left:9pt;mso-wrap-distance-top:0;mso-wrap-distance-right:9pt;mso-wrap-distance-bottom:0;mso-position-horizontal:absolute;mso-position-horizontal-relative:text;mso-position-vertical:absolute;mso-position-vertical-relative:text;mso-width-percent:0;mso-width-relative:margin;v-text-anchor:middle" o:gfxdata="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" adj="19409" fillcolor="#00b0f0" strokecolor="#002060" strokeweight="1.5pt"/>
+            </w:pict>
+          </mc:Fallback>
+        </mc:AlternateContent>
+      </w:r>
+    </w:p>
+    <w:p>
+      <w:pPr>
+        <w:tabs>
+          <w:tab w:val="left" w:pos="4553"/>
+          <w:tab w:val="left" w:pos="4680"/>
+        </w:tabs>
+        <w:rPr>
+          <w:b/>
+        </w:rPr>
+      </w:pPr>
+      <w:r>
+        <w:rPr>
+          <w:noProof/>
+        </w:rPr>
+        <w:drawing>
+          <wp:anchor distT="0" distB="0" distL="114300" distR="114300" simplePos="0" relativeHeight="251745280" behindDoc="1" locked="0" layoutInCell="1" allowOverlap="1" wp14:anchorId="5CB0FB60" wp14:editId="0CA88139">
+            <wp:simplePos x="0" y="0"/>
+            <wp:positionH relativeFrom="column">
+              <wp:posOffset>3021330</wp:posOffset>
+            </wp:positionH>
+            <wp:positionV relativeFrom="paragraph">
+              <wp:posOffset>5715</wp:posOffset>
+            </wp:positionV>
+            <wp:extent cx="156987" cy="156210"/>
+            <wp:effectExtent l="0" t="0" r="0" b="0"/>
+            <wp:wrapNone/>
+            <wp:docPr id="58" name="Picture 58" descr="Right arrow"/>
+            <wp:cNvGraphicFramePr>
+              <a:graphicFrameLocks xmlns:a="http://schemas.openxmlformats.org/drawingml/2006/main" noChangeAspect="1"/>
+            </wp:cNvGraphicFramePr>
+            <a:graphic xmlns:a="http://schemas.openxmlformats.org/drawingml/2006/main">
+              <a:graphicData uri="http://schemas.openxmlformats.org/drawingml/2006/picture">
+                <pic:pic xmlns:pic="http://schemas.openxmlformats.org/drawingml/2006/picture">
+                  <pic:nvPicPr>
+                    <pic:cNvPr id="0" name="Picture 3" descr="Right arrow"/>
+                    <pic:cNvPicPr>
+                      <a:picLocks noChangeAspect="1" noChangeArrowheads="1"/>
+                    </pic:cNvPicPr>
+                  </pic:nvPicPr>
+                  <pic:blipFill rotWithShape="1">
+                    <a:blip r:embed="rId27" cstate="print">
+                      <a:extLst>
+                        <a:ext uri="{28A0092B-C50C-407E-A947-70E740481C1C}">
+                          <a14:useLocalDpi xmlns:a14="http://schemas.microsoft.com/office/drawing/2010/main" val="0"/>
+                        </a:ext>
+                      </a:extLst>
+                    </a:blip>
+                    <a:srcRect t="5893" b="7758"/>
+                    <a:stretch/>
+                  </pic:blipFill>
+                  <pic:spPr bwMode="auto">
+                    <a:xfrm>
+                      <a:off x="0" y="0"/>
+                      <a:ext cx="156987" cy="156210"/>
+                    </a:xfrm>
+                    <a:prstGeom prst="rect">
+                      <a:avLst/>
+                    </a:prstGeom>
+                    <a:noFill/>
+                    <a:ln>
+                      <a:noFill/>
+                    </a:ln>
+                    <a:extLst>
+                      <a:ext uri="{53640926-AAD7-44D8-BBD7-CCE9431645EC}">
+                        <a14:shadowObscured xmlns:a14="http://schemas.microsoft.com/office/drawing/2010/main"/>
+                      </a:ext>
+                    </a:extLst>
+                  </pic:spPr>
+                </pic:pic>
+              </a:graphicData>
+            </a:graphic>
+            <wp14:sizeRelH relativeFrom="margin">
+              <wp14:pctWidth>0</wp14:pctWidth>
+            </wp14:sizeRelH>
+            <wp14:sizeRelV relativeFrom="margin">
+              <wp14:pctHeight>0</wp14:pctHeight>
+            </wp14:sizeRelV>
+          </wp:anchor>
+        </w:drawing>
+      </w:r>
+      <w:r>
+        <w:rPr>
+          <w:b/>
+        </w:rPr>
+        <w:tab/>
+      </w:r>
+      <w:r>
+        <w:rPr>
+          <w:b/>
+        </w:rPr>
+        <w:tab/>
+        <w:t xml:space="preserve">       </w:t>
+      </w:r>
+      <w:r>
+        <w:rPr>
+          <w:b/>
+        </w:rPr>
+        <w:t>NEXT</w:t>
+      </w:r>
+    </w:p>
+    <w:p>
+      <w:pPr>
+        <w:tabs>
+          <w:tab w:val="center" w:pos="4680"/>
+        </w:tabs>
+        <w:rPr>
+          <w:b/>
+          <w:sz w:val="24"/>
+          <w:szCs w:val="24"/>
+        </w:rPr>
+      </w:pPr>
+      <w:r>
+        <w:t xml:space="preserve">                      </w:t>
+      </w:r>
+      <w:r>
+        <w:rPr>
+          <w:noProof/>
+        </w:rPr>
+        <w:t xml:space="preserve">                                              </w:t>
+      </w:r>
+      <w:r>
+        <w:rPr>
+          <w:b/>
+          <w:sz w:val="24"/>
+          <w:szCs w:val="24"/>
+        </w:rPr>
+        <w:tab/>
+      </w:r>
+    </w:p>
+    <w:p>
+      <w:pPr>
+        <w:tabs>
+          <w:tab w:val="center" w:pos="4680"/>
+        </w:tabs>
+        <w:rPr>
+          <w:b/>
+          <w:sz w:val="24"/>
+          <w:szCs w:val="24"/>
+        </w:rPr>
+      </w:pPr>
+      <w:bookmarkStart w:id="0" w:name="_GoBack"/>
+      <w:bookmarkEnd w:id="0"/>
     </w:p>
     <w:p>
       <w:pPr>
@@ -6055,7 +6583,7 @@
   <w:style w:type="paragraph" w:default="1" w:styleId="Normal">
     <w:name w:val="Normal"/>
     <w:qFormat/>
-    <w:rsid w:val="00E33E82"/>
+    <w:rsid w:val="006832EA"/>
   </w:style>
   <w:style w:type="character" w:default="1" w:styleId="DefaultParagraphFont">
     <w:name w:val="Default Paragraph Font"/>

</xml_diff>

<commit_message>
added icon in payment window and added generate bill window
</commit_message>
<xml_diff>
--- a/Electrica/Templates_2.docx
+++ b/Electrica/Templates_2.docx
@@ -6812,8 +6812,6 @@
           <w:tab w:val="left" w:pos="4680"/>
         </w:tabs>
       </w:pPr>
-      <w:bookmarkStart w:id="0" w:name="_GoBack"/>
-      <w:bookmarkEnd w:id="0"/>
     </w:p>
     <w:p>
       <w:pPr>
@@ -6961,25 +6959,7 @@
           <w:sz w:val="24"/>
           <w:szCs w:val="24"/>
         </w:rPr>
-        <w:t xml:space="preserve">    </w:t>
-      </w:r>
-      <w:r>
-        <w:rPr>
-          <w:b/>
-          <w:noProof/>
-          <w:sz w:val="24"/>
-          <w:szCs w:val="24"/>
-        </w:rPr>
-        <w:t xml:space="preserve">      </w:t>
-      </w:r>
-      <w:r>
-        <w:rPr>
-          <w:b/>
-          <w:noProof/>
-          <w:sz w:val="24"/>
-          <w:szCs w:val="24"/>
-        </w:rPr>
-        <w:t xml:space="preserve"> </w:t>
+        <w:t xml:space="preserve">           </w:t>
       </w:r>
       <w:r>
         <w:rPr>
@@ -7011,6 +6991,222 @@
           <w:szCs w:val="24"/>
         </w:rPr>
       </w:pPr>
+    </w:p>
+    <w:p>
+      <w:pPr>
+        <w:rPr>
+          <w:b/>
+          <w:sz w:val="26"/>
+        </w:rPr>
+      </w:pPr>
+    </w:p>
+    <w:p>
+      <w:pPr>
+        <w:rPr>
+          <w:b/>
+          <w:sz w:val="26"/>
+        </w:rPr>
+      </w:pPr>
+    </w:p>
+    <w:p>
+      <w:pPr>
+        <w:rPr>
+          <w:b/>
+          <w:sz w:val="12"/>
+        </w:rPr>
+      </w:pPr>
+    </w:p>
+    <w:p>
+      <w:pPr>
+        <w:rPr>
+          <w:b/>
+          <w:sz w:val="26"/>
+        </w:rPr>
+      </w:pPr>
+      <w:r>
+        <w:rPr>
+          <w:noProof/>
+          <w:sz w:val="26"/>
+        </w:rPr>
+        <mc:AlternateContent>
+          <mc:Choice Requires="wps">
+            <w:drawing>
+              <wp:anchor distT="0" distB="0" distL="114300" distR="114300" simplePos="0" relativeHeight="251756544" behindDoc="1" locked="0" layoutInCell="1" allowOverlap="1" wp14:anchorId="225D34E1" wp14:editId="6CC24F83">
+                <wp:simplePos x="0" y="0"/>
+                <wp:positionH relativeFrom="column">
+                  <wp:posOffset>2743200</wp:posOffset>
+                </wp:positionH>
+                <wp:positionV relativeFrom="paragraph">
+                  <wp:posOffset>603049</wp:posOffset>
+                </wp:positionV>
+                <wp:extent cx="1440180" cy="293370"/>
+                <wp:effectExtent l="38100" t="57150" r="45720" b="68580"/>
+                <wp:wrapNone/>
+                <wp:docPr id="62" name="Rounded Rectangle 62"/>
+                <wp:cNvGraphicFramePr/>
+                <a:graphic xmlns:a="http://schemas.openxmlformats.org/drawingml/2006/main">
+                  <a:graphicData uri="http://schemas.microsoft.com/office/word/2010/wordprocessingShape">
+                    <wps:wsp>
+                      <wps:cNvSpPr/>
+                      <wps:spPr>
+                        <a:xfrm>
+                          <a:off x="0" y="0"/>
+                          <a:ext cx="1440180" cy="293370"/>
+                        </a:xfrm>
+                        <a:prstGeom prst="roundRect">
+                          <a:avLst/>
+                        </a:prstGeom>
+                        <a:solidFill>
+                          <a:srgbClr val="00B0F0"/>
+                        </a:solidFill>
+                        <a:ln w="28575">
+                          <a:solidFill>
+                            <a:srgbClr val="002060"/>
+                          </a:solidFill>
+                        </a:ln>
+                        <a:scene3d>
+                          <a:camera prst="orthographicFront"/>
+                          <a:lightRig rig="threePt" dir="t"/>
+                        </a:scene3d>
+                        <a:sp3d>
+                          <a:bevelT/>
+                        </a:sp3d>
+                      </wps:spPr>
+                      <wps:style>
+                        <a:lnRef idx="2">
+                          <a:schemeClr val="accent4">
+                            <a:shade val="50000"/>
+                          </a:schemeClr>
+                        </a:lnRef>
+                        <a:fillRef idx="1">
+                          <a:schemeClr val="accent4"/>
+                        </a:fillRef>
+                        <a:effectRef idx="0">
+                          <a:schemeClr val="accent4"/>
+                        </a:effectRef>
+                        <a:fontRef idx="minor">
+                          <a:schemeClr val="lt1"/>
+                        </a:fontRef>
+                      </wps:style>
+                      <wps:bodyPr rot="0" spcFirstLastPara="0" vertOverflow="overflow" horzOverflow="overflow" vert="horz" wrap="square" lIns="91440" tIns="45720" rIns="91440" bIns="45720" numCol="1" spcCol="0" rtlCol="0" fromWordArt="0" anchor="ctr" anchorCtr="0" forceAA="0" compatLnSpc="1">
+                        <a:prstTxWarp prst="textNoShape">
+                          <a:avLst/>
+                        </a:prstTxWarp>
+                        <a:noAutofit/>
+                      </wps:bodyPr>
+                    </wps:wsp>
+                  </a:graphicData>
+                </a:graphic>
+                <wp14:sizeRelH relativeFrom="margin">
+                  <wp14:pctWidth>0</wp14:pctWidth>
+                </wp14:sizeRelH>
+              </wp:anchor>
+            </w:drawing>
+          </mc:Choice>
+          <mc:Fallback>
+            <w:pict>
+              <v:roundrect w14:anchorId="09EB5DBD" id="Rounded Rectangle 62" o:spid="_x0000_s1026" style="position:absolute;margin-left:3in;margin-top:47.5pt;width:113.4pt;height:23.1pt;z-index:-251559936;visibility:visible;mso-wrap-style:square;mso-width-percent:0;mso-wrap-distance-left:9pt;mso-wrap-distance-top:0;mso-wrap-distance-right:9pt;mso-wrap-distance-bottom:0;mso-position-horizontal:absolute;mso-position-horizontal-relative:text;mso-position-vertical:absolute;mso-position-vertical-relative:text;mso-width-percent:0;mso-width-relative:margin;v-text-anchor:middle" arcsize="10923f" o:gfxdata="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" fillcolor="#00b0f0" strokecolor="#002060" strokeweight="2.25pt">
+                <v:stroke joinstyle="miter"/>
+              </v:roundrect>
+            </w:pict>
+          </mc:Fallback>
+        </mc:AlternateContent>
+      </w:r>
+      <w:r>
+        <w:rPr>
+          <w:noProof/>
+        </w:rPr>
+        <w:drawing>
+          <wp:anchor distT="0" distB="0" distL="114300" distR="114300" simplePos="0" relativeHeight="251757568" behindDoc="1" locked="0" layoutInCell="1" allowOverlap="1" wp14:anchorId="1137C9C7" wp14:editId="244482FA">
+            <wp:simplePos x="0" y="0"/>
+            <wp:positionH relativeFrom="column">
+              <wp:posOffset>2846271</wp:posOffset>
+            </wp:positionH>
+            <wp:positionV relativeFrom="paragraph">
+              <wp:posOffset>633095</wp:posOffset>
+            </wp:positionV>
+            <wp:extent cx="228600" cy="228600"/>
+            <wp:effectExtent l="0" t="0" r="0" b="0"/>
+            <wp:wrapNone/>
+            <wp:docPr id="66" name="Picture 66" descr="Process free icon"/>
+            <wp:cNvGraphicFramePr>
+              <a:graphicFrameLocks xmlns:a="http://schemas.openxmlformats.org/drawingml/2006/main" noChangeAspect="1"/>
+            </wp:cNvGraphicFramePr>
+            <a:graphic xmlns:a="http://schemas.openxmlformats.org/drawingml/2006/main">
+              <a:graphicData uri="http://schemas.openxmlformats.org/drawingml/2006/picture">
+                <pic:pic xmlns:pic="http://schemas.openxmlformats.org/drawingml/2006/picture">
+                  <pic:nvPicPr>
+                    <pic:cNvPr id="0" name="Picture 5" descr="Process free icon"/>
+                    <pic:cNvPicPr>
+                      <a:picLocks noChangeAspect="1" noChangeArrowheads="1"/>
+                    </pic:cNvPicPr>
+                  </pic:nvPicPr>
+                  <pic:blipFill>
+                    <a:blip r:embed="rId28" cstate="print">
+                      <a:extLst>
+                        <a:ext uri="{28A0092B-C50C-407E-A947-70E740481C1C}">
+                          <a14:useLocalDpi xmlns:a14="http://schemas.microsoft.com/office/drawing/2010/main" val="0"/>
+                        </a:ext>
+                      </a:extLst>
+                    </a:blip>
+                    <a:srcRect/>
+                    <a:stretch>
+                      <a:fillRect/>
+                    </a:stretch>
+                  </pic:blipFill>
+                  <pic:spPr bwMode="auto">
+                    <a:xfrm>
+                      <a:off x="0" y="0"/>
+                      <a:ext cx="228600" cy="228600"/>
+                    </a:xfrm>
+                    <a:prstGeom prst="rect">
+                      <a:avLst/>
+                    </a:prstGeom>
+                    <a:noFill/>
+                    <a:ln>
+                      <a:noFill/>
+                    </a:ln>
+                  </pic:spPr>
+                </pic:pic>
+              </a:graphicData>
+            </a:graphic>
+            <wp14:sizeRelH relativeFrom="page">
+              <wp14:pctWidth>0</wp14:pctWidth>
+            </wp14:sizeRelH>
+            <wp14:sizeRelV relativeFrom="page">
+              <wp14:pctHeight>0</wp14:pctHeight>
+            </wp14:sizeRelV>
+          </wp:anchor>
+        </w:drawing>
+      </w:r>
+      <w:r>
+        <w:rPr>
+          <w:sz w:val="26"/>
+        </w:rPr>
+        <w:br/>
+      </w:r>
+      <w:r>
+        <w:rPr>
+          <w:sz w:val="26"/>
+        </w:rPr>
+        <w:br/>
+      </w:r>
+      <w:r>
+        <w:rPr>
+          <w:sz w:val="26"/>
+        </w:rPr>
+        <w:br/>
+        <w:t xml:space="preserve">                                                                                     </w:t>
+      </w:r>
+      <w:r>
+        <w:rPr>
+          <w:b/>
+          <w:sz w:val="26"/>
+        </w:rPr>
+        <w:t>PROCESS BILL</w:t>
+      </w:r>
+      <w:bookmarkStart w:id="0" w:name="_GoBack"/>
+      <w:bookmarkEnd w:id="0"/>
     </w:p>
     <w:p>
       <w:pPr>
@@ -7423,7 +7619,7 @@
   <w:style w:type="paragraph" w:default="1" w:styleId="Normal">
     <w:name w:val="Normal"/>
     <w:qFormat/>
-    <w:rsid w:val="00940069"/>
+    <w:rsid w:val="00711442"/>
   </w:style>
   <w:style w:type="character" w:default="1" w:styleId="DefaultParagraphFont">
     <w:name w:val="Default Paragraph Font"/>

</xml_diff>